<commit_message>
added visualization and style support for CD++ and Lopez Minor edits to tutorial
</commit_message>
<xml_diff>
--- a/WebViewer App tutorial.docx
+++ b/WebViewer App tutorial.docx
@@ -106,7 +106,25 @@
         <w:rPr>
           <w:lang w:val="en-US"/>
         </w:rPr>
-        <w:t>simulators (CD++, Cadmium and Lopez)</w:t>
+        <w:t xml:space="preserve">simulators (CD++, </w:t>
+      </w:r>
+      <w:r>
+        <w:rPr>
+          <w:lang w:val="en-US"/>
+        </w:rPr>
+        <w:t xml:space="preserve">CD++ 2.0 and </w:t>
+      </w:r>
+      <w:r>
+        <w:rPr>
+          <w:lang w:val="en-US"/>
+        </w:rPr>
+        <w:t>Cadmium</w:t>
+      </w:r>
+      <w:r>
+        <w:rPr>
+          <w:lang w:val="en-US"/>
+        </w:rPr>
+        <w:t>)</w:t>
       </w:r>
       <w:r>
         <w:rPr>
@@ -118,7 +136,19 @@
         <w:rPr>
           <w:lang w:val="en-US"/>
         </w:rPr>
-        <w:t>read native Cell-DEVS results for the CD++ and Lopez simulators. For other simulators or formalisms, files must be converted to a common specification detailed in this document</w:t>
+        <w:t xml:space="preserve">read native Cell-DEVS results for the CD++ </w:t>
+      </w:r>
+      <w:r>
+        <w:rPr>
+          <w:lang w:val="en-US"/>
+        </w:rPr>
+        <w:t xml:space="preserve">and CD++ 2.0 </w:t>
+      </w:r>
+      <w:r>
+        <w:rPr>
+          <w:lang w:val="en-US"/>
+        </w:rPr>
+        <w:t>simulators. For other simulators or formalisms, files must be converted to a common specification detailed in this document</w:t>
       </w:r>
       <w:r>
         <w:rPr>
@@ -294,24 +324,14 @@
       <w:r>
         <w:t xml:space="preserve">Figure </w:t>
       </w:r>
-      <w:r>
-        <w:fldChar w:fldCharType="begin"/>
-      </w:r>
-      <w:r>
-        <w:instrText xml:space="preserve"> SEQ Figure \* ARABIC </w:instrText>
-      </w:r>
-      <w:r>
-        <w:fldChar w:fldCharType="separate"/>
-      </w:r>
-      <w:r>
-        <w:rPr>
-          <w:noProof/>
-        </w:rPr>
-        <w:t>1</w:t>
-      </w:r>
-      <w:r>
-        <w:fldChar w:fldCharType="end"/>
-      </w:r>
+      <w:fldSimple w:instr=" SEQ Figure \* ARABIC ">
+        <w:r>
+          <w:rPr>
+            <w:noProof/>
+          </w:rPr>
+          <w:t>1</w:t>
+        </w:r>
+      </w:fldSimple>
       <w:r>
         <w:t>:</w:t>
       </w:r>
@@ -416,24 +436,14 @@
       <w:r>
         <w:t xml:space="preserve">Figure </w:t>
       </w:r>
-      <w:r>
-        <w:fldChar w:fldCharType="begin"/>
-      </w:r>
-      <w:r>
-        <w:instrText xml:space="preserve"> SEQ Figure \* ARABIC </w:instrText>
-      </w:r>
-      <w:r>
-        <w:fldChar w:fldCharType="separate"/>
-      </w:r>
-      <w:r>
-        <w:rPr>
-          <w:noProof/>
-        </w:rPr>
-        <w:t>2</w:t>
-      </w:r>
-      <w:r>
-        <w:fldChar w:fldCharType="end"/>
-      </w:r>
+      <w:fldSimple w:instr=" SEQ Figure \* ARABIC ">
+        <w:r>
+          <w:rPr>
+            <w:noProof/>
+          </w:rPr>
+          <w:t>2</w:t>
+        </w:r>
+      </w:fldSimple>
       <w:r>
         <w:t xml:space="preserve">: </w:t>
       </w:r>
@@ -540,24 +550,14 @@
       <w:r>
         <w:t xml:space="preserve">Figure </w:t>
       </w:r>
-      <w:r>
-        <w:fldChar w:fldCharType="begin"/>
-      </w:r>
-      <w:r>
-        <w:instrText xml:space="preserve"> SEQ Figure \* ARABIC </w:instrText>
-      </w:r>
-      <w:r>
-        <w:fldChar w:fldCharType="separate"/>
-      </w:r>
-      <w:r>
-        <w:rPr>
-          <w:noProof/>
-        </w:rPr>
-        <w:t>3</w:t>
-      </w:r>
-      <w:r>
-        <w:fldChar w:fldCharType="end"/>
-      </w:r>
+      <w:fldSimple w:instr=" SEQ Figure \* ARABIC ">
+        <w:r>
+          <w:rPr>
+            <w:noProof/>
+          </w:rPr>
+          <w:t>3</w:t>
+        </w:r>
+      </w:fldSimple>
       <w:r>
         <w:t>:</w:t>
       </w:r>
@@ -727,24 +727,14 @@
       <w:r>
         <w:t xml:space="preserve">Figure </w:t>
       </w:r>
-      <w:r>
-        <w:fldChar w:fldCharType="begin"/>
-      </w:r>
-      <w:r>
-        <w:instrText xml:space="preserve"> SEQ Figure \* ARABIC </w:instrText>
-      </w:r>
-      <w:r>
-        <w:fldChar w:fldCharType="separate"/>
-      </w:r>
-      <w:r>
-        <w:rPr>
-          <w:noProof/>
-        </w:rPr>
-        <w:t>4</w:t>
-      </w:r>
-      <w:r>
-        <w:fldChar w:fldCharType="end"/>
-      </w:r>
+      <w:fldSimple w:instr=" SEQ Figure \* ARABIC ">
+        <w:r>
+          <w:rPr>
+            <w:noProof/>
+          </w:rPr>
+          <w:t>4</w:t>
+        </w:r>
+      </w:fldSimple>
       <w:r>
         <w:t>:</w:t>
       </w:r>
@@ -891,24 +881,14 @@
       <w:r>
         <w:t xml:space="preserve">Figure </w:t>
       </w:r>
-      <w:r>
-        <w:fldChar w:fldCharType="begin"/>
-      </w:r>
-      <w:r>
-        <w:instrText xml:space="preserve"> SEQ Figure \* ARABIC </w:instrText>
-      </w:r>
-      <w:r>
-        <w:fldChar w:fldCharType="separate"/>
-      </w:r>
-      <w:r>
-        <w:rPr>
-          <w:noProof/>
-        </w:rPr>
-        <w:t>5</w:t>
-      </w:r>
-      <w:r>
-        <w:fldChar w:fldCharType="end"/>
-      </w:r>
+      <w:fldSimple w:instr=" SEQ Figure \* ARABIC ">
+        <w:r>
+          <w:rPr>
+            <w:noProof/>
+          </w:rPr>
+          <w:t>5</w:t>
+        </w:r>
+      </w:fldSimple>
       <w:r>
         <w:t>:</w:t>
       </w:r>
@@ -975,20 +955,44 @@
         <w:rPr>
           <w:lang w:val="en-US"/>
         </w:rPr>
-        <w:t>Native CD++ and Lopez results for Cell-DEVS</w:t>
-      </w:r>
-    </w:p>
-    <w:p>
-      <w:pPr>
-        <w:rPr>
-          <w:lang w:val="en-US"/>
-        </w:rPr>
-      </w:pPr>
-      <w:r>
-        <w:rPr>
-          <w:lang w:val="en-US"/>
-        </w:rPr>
-        <w:t>The viewer can process Cell-DEVS results directly from the CD++ or Lopez simulators. The simulation files and results can be provided as output by the simulators. This section describes the files that must be provided to follow this path</w:t>
+        <w:t xml:space="preserve">Native CD++ and </w:t>
+      </w:r>
+      <w:r>
+        <w:rPr>
+          <w:lang w:val="en-US"/>
+        </w:rPr>
+        <w:t>CD++ 2.0</w:t>
+      </w:r>
+      <w:r>
+        <w:rPr>
+          <w:lang w:val="en-US"/>
+        </w:rPr>
+        <w:t xml:space="preserve"> results for Cell-DEVS</w:t>
+      </w:r>
+    </w:p>
+    <w:p>
+      <w:pPr>
+        <w:rPr>
+          <w:lang w:val="en-US"/>
+        </w:rPr>
+      </w:pPr>
+      <w:r>
+        <w:rPr>
+          <w:lang w:val="en-US"/>
+        </w:rPr>
+        <w:t xml:space="preserve">The viewer can process Cell-DEVS results directly from the CD++ or </w:t>
+      </w:r>
+      <w:r>
+        <w:rPr>
+          <w:lang w:val="en-US"/>
+        </w:rPr>
+        <w:t>CD++ 2.0</w:t>
+      </w:r>
+      <w:r>
+        <w:rPr>
+          <w:lang w:val="en-US"/>
+        </w:rPr>
+        <w:t xml:space="preserve"> simulators. The simulation files and results can be provided as output by the simulators. This section describes the files that must be provided to follow this path</w:t>
       </w:r>
       <w:r>
         <w:rPr>
@@ -1253,24 +1257,14 @@
       <w:r>
         <w:t xml:space="preserve">Figure </w:t>
       </w:r>
-      <w:r>
-        <w:fldChar w:fldCharType="begin"/>
-      </w:r>
-      <w:r>
-        <w:instrText xml:space="preserve"> SEQ Figure \* ARABIC </w:instrText>
-      </w:r>
-      <w:r>
-        <w:fldChar w:fldCharType="separate"/>
-      </w:r>
-      <w:r>
-        <w:rPr>
-          <w:noProof/>
-        </w:rPr>
-        <w:t>6</w:t>
-      </w:r>
-      <w:r>
-        <w:fldChar w:fldCharType="end"/>
-      </w:r>
+      <w:fldSimple w:instr=" SEQ Figure \* ARABIC ">
+        <w:r>
+          <w:rPr>
+            <w:noProof/>
+          </w:rPr>
+          <w:t>6</w:t>
+        </w:r>
+      </w:fldSimple>
       <w:r>
         <w:t>:</w:t>
       </w:r>
@@ -1306,7 +1300,19 @@
         <w:rPr>
           <w:lang w:val="en-US"/>
         </w:rPr>
-        <w:t>For Lopez, the .log file is formatted as follows:</w:t>
+        <w:t xml:space="preserve">For </w:t>
+      </w:r>
+      <w:r>
+        <w:rPr>
+          <w:lang w:val="en-US"/>
+        </w:rPr>
+        <w:t>CD++ 2.0</w:t>
+      </w:r>
+      <w:r>
+        <w:rPr>
+          <w:lang w:val="en-US"/>
+        </w:rPr>
+        <w:t>, the .log file is formatted as follows:</w:t>
       </w:r>
     </w:p>
     <w:p>
@@ -1495,24 +1501,14 @@
       <w:r>
         <w:t xml:space="preserve">Figure </w:t>
       </w:r>
-      <w:r>
-        <w:fldChar w:fldCharType="begin"/>
-      </w:r>
-      <w:r>
-        <w:instrText xml:space="preserve"> SEQ Figure \* ARABIC </w:instrText>
-      </w:r>
-      <w:r>
-        <w:fldChar w:fldCharType="separate"/>
-      </w:r>
-      <w:r>
-        <w:rPr>
-          <w:noProof/>
-        </w:rPr>
-        <w:t>7</w:t>
-      </w:r>
-      <w:r>
-        <w:fldChar w:fldCharType="end"/>
-      </w:r>
+      <w:fldSimple w:instr=" SEQ Figure \* ARABIC ">
+        <w:r>
+          <w:rPr>
+            <w:noProof/>
+          </w:rPr>
+          <w:t>7</w:t>
+        </w:r>
+      </w:fldSimple>
       <w:r>
         <w:t>:</w:t>
       </w:r>
@@ -1532,23 +1528,22 @@
       </w:r>
       <w:r>
         <w:rPr>
+          <w:lang w:val="en-US"/>
+        </w:rPr>
+        <w:t xml:space="preserve">CD++ 2.0 </w:t>
+      </w:r>
+      <w:r>
+        <w:rPr>
           <w:szCs w:val="20"/>
           <w:lang w:val="en-US"/>
         </w:rPr>
-        <w:t>Lopez</w:t>
+        <w:t>Cell-DEVS simulation</w:t>
       </w:r>
       <w:r>
         <w:rPr>
           <w:szCs w:val="20"/>
           <w:lang w:val="en-US"/>
         </w:rPr>
-        <w:t xml:space="preserve"> Cell-DEVS simulation</w:t>
-      </w:r>
-      <w:r>
-        <w:rPr>
-          <w:szCs w:val="20"/>
-          <w:lang w:val="en-US"/>
-        </w:rPr>
         <w:t>.</w:t>
       </w:r>
     </w:p>
@@ -1584,25 +1579,7 @@
         <w:rPr>
           <w:lang w:val="en-US"/>
         </w:rPr>
-        <w:t xml:space="preserve">This file contains the model structure. It identifies atomic and coupled models, their components, links, ports, and other information related to the model. </w:t>
-      </w:r>
-      <w:r>
-        <w:rPr>
-          <w:lang w:val="en-US"/>
-        </w:rPr>
-        <w:t>The name of the file does not matter but it must have a .</w:t>
-      </w:r>
-      <w:r>
-        <w:rPr>
-          <w:lang w:val="en-US"/>
-        </w:rPr>
-        <w:t>ma</w:t>
-      </w:r>
-      <w:r>
-        <w:rPr>
-          <w:lang w:val="en-US"/>
-        </w:rPr>
-        <w:t xml:space="preserve"> extension.</w:t>
+        <w:t>This file contains the model structure. It identifies atomic and coupled models, their components, links, ports, and other information related to the model. The name of the file does not matter but it must have a .ma extension.</w:t>
       </w:r>
     </w:p>
     <w:p>
@@ -1859,25 +1836,19 @@
         <w:rPr>
           <w:lang w:val="en-US"/>
         </w:rPr>
-        <w:t xml:space="preserve"> and Lopez</w:t>
-      </w:r>
-      <w:r>
-        <w:rPr>
-          <w:lang w:val="en-US"/>
-        </w:rPr>
-        <w:t>, the .</w:t>
-      </w:r>
-      <w:r>
-        <w:rPr>
-          <w:lang w:val="en-US"/>
-        </w:rPr>
-        <w:t>ma</w:t>
-      </w:r>
-      <w:r>
-        <w:rPr>
-          <w:lang w:val="en-US"/>
-        </w:rPr>
-        <w:t xml:space="preserve"> file is formatted</w:t>
+        <w:t xml:space="preserve"> and </w:t>
+      </w:r>
+      <w:r>
+        <w:rPr>
+          <w:lang w:val="en-US"/>
+        </w:rPr>
+        <w:t>CD++ 2.0</w:t>
+      </w:r>
+      <w:r>
+        <w:rPr>
+          <w:lang w:val="en-US"/>
+        </w:rPr>
+        <w:t>, the .ma file is formatted</w:t>
       </w:r>
       <w:r>
         <w:rPr>
@@ -2209,24 +2180,14 @@
       <w:r>
         <w:t xml:space="preserve">Figure </w:t>
       </w:r>
-      <w:r>
-        <w:fldChar w:fldCharType="begin"/>
-      </w:r>
-      <w:r>
-        <w:instrText xml:space="preserve"> SEQ Figure \* ARABIC </w:instrText>
-      </w:r>
-      <w:r>
-        <w:fldChar w:fldCharType="separate"/>
-      </w:r>
-      <w:r>
-        <w:rPr>
-          <w:noProof/>
-        </w:rPr>
-        <w:t>8</w:t>
-      </w:r>
-      <w:r>
-        <w:fldChar w:fldCharType="end"/>
-      </w:r>
+      <w:fldSimple w:instr=" SEQ Figure \* ARABIC ">
+        <w:r>
+          <w:rPr>
+            <w:noProof/>
+          </w:rPr>
+          <w:t>8</w:t>
+        </w:r>
+      </w:fldSimple>
       <w:r>
         <w:t>:</w:t>
       </w:r>
@@ -2342,31 +2303,7 @@
         <w:rPr>
           <w:lang w:val="en-US"/>
         </w:rPr>
-        <w:t xml:space="preserve">This file contains the </w:t>
-      </w:r>
-      <w:r>
-        <w:rPr>
-          <w:lang w:val="en-US"/>
-        </w:rPr>
-        <w:t>initial values for the cell-space used when simulating the model</w:t>
-      </w:r>
-      <w:r>
-        <w:rPr>
-          <w:lang w:val="en-US"/>
-        </w:rPr>
-        <w:t xml:space="preserve">. </w:t>
-      </w:r>
-      <w:r>
-        <w:rPr>
-          <w:lang w:val="en-US"/>
-        </w:rPr>
-        <w:t xml:space="preserve">It is an optional file where each row identifies the cell coordinates and values used as an initial value for the cell. </w:t>
-      </w:r>
-      <w:r>
-        <w:rPr>
-          <w:lang w:val="en-US"/>
-        </w:rPr>
-        <w:t xml:space="preserve">The name of the file does not matter but it must have </w:t>
+        <w:t xml:space="preserve">This file contains the initial values for the cell-space used when simulating the model. It is an optional file where each row identifies the cell coordinates and values used as an initial value for the cell. The name of the file does not matter but it must have </w:t>
       </w:r>
       <w:proofErr w:type="gramStart"/>
       <w:r>
@@ -2401,7 +2338,19 @@
         <w:rPr>
           <w:lang w:val="en-US"/>
         </w:rPr>
-        <w:t>For CD++ and Lopez, the .</w:t>
+        <w:t xml:space="preserve">For CD++ and </w:t>
+      </w:r>
+      <w:r>
+        <w:rPr>
+          <w:lang w:val="en-US"/>
+        </w:rPr>
+        <w:t>CD++ 2.0</w:t>
+      </w:r>
+      <w:r>
+        <w:rPr>
+          <w:lang w:val="en-US"/>
+        </w:rPr>
+        <w:t>, the .</w:t>
       </w:r>
       <w:proofErr w:type="spellStart"/>
       <w:r>
@@ -2548,24 +2497,14 @@
       <w:r>
         <w:t xml:space="preserve">Figure </w:t>
       </w:r>
-      <w:r>
-        <w:fldChar w:fldCharType="begin"/>
-      </w:r>
-      <w:r>
-        <w:instrText xml:space="preserve"> SEQ Figure \* ARABIC </w:instrText>
-      </w:r>
-      <w:r>
-        <w:fldChar w:fldCharType="separate"/>
-      </w:r>
-      <w:r>
-        <w:rPr>
-          <w:noProof/>
-        </w:rPr>
-        <w:t>9</w:t>
-      </w:r>
-      <w:r>
-        <w:fldChar w:fldCharType="end"/>
-      </w:r>
+      <w:fldSimple w:instr=" SEQ Figure \* ARABIC ">
+        <w:r>
+          <w:rPr>
+            <w:noProof/>
+          </w:rPr>
+          <w:t>9</w:t>
+        </w:r>
+      </w:fldSimple>
       <w:r>
         <w:t>:</w:t>
       </w:r>
@@ -2597,27 +2536,26 @@
           <w:szCs w:val="20"/>
           <w:lang w:val="en-US"/>
         </w:rPr>
-        <w:t xml:space="preserve"> file for a </w:t>
+        <w:t xml:space="preserve"> file for a CD++ or </w:t>
+      </w:r>
+      <w:r>
+        <w:rPr>
+          <w:lang w:val="en-US"/>
+        </w:rPr>
+        <w:t xml:space="preserve">CD++ 2.0 </w:t>
       </w:r>
       <w:r>
         <w:rPr>
           <w:szCs w:val="20"/>
           <w:lang w:val="en-US"/>
         </w:rPr>
-        <w:t xml:space="preserve">CD++ or </w:t>
+        <w:t>Cell-DEVS simulation</w:t>
       </w:r>
       <w:r>
         <w:rPr>
           <w:szCs w:val="20"/>
           <w:lang w:val="en-US"/>
         </w:rPr>
-        <w:t>Lopez Cell-DEVS simulation</w:t>
-      </w:r>
-      <w:r>
-        <w:rPr>
-          <w:szCs w:val="20"/>
-          <w:lang w:val="en-US"/>
-        </w:rPr>
         <w:t>.</w:t>
       </w:r>
     </w:p>
@@ -2638,50 +2576,20 @@
         <w:rPr>
           <w:lang w:val="en-US"/>
         </w:rPr>
-        <w:t xml:space="preserve"> file (.</w:t>
-      </w:r>
-      <w:r>
-        <w:rPr>
-          <w:lang w:val="en-US"/>
-        </w:rPr>
-        <w:t>p</w:t>
-      </w:r>
-      <w:r>
-        <w:rPr>
-          <w:lang w:val="en-US"/>
-        </w:rPr>
-        <w:t>al)</w:t>
-      </w:r>
-    </w:p>
-    <w:p>
-      <w:pPr>
-        <w:rPr>
-          <w:lang w:val="en-US"/>
-        </w:rPr>
-      </w:pPr>
-      <w:r>
-        <w:rPr>
-          <w:lang w:val="en-US"/>
-        </w:rPr>
-        <w:t xml:space="preserve">This file contains the </w:t>
-      </w:r>
-      <w:r>
-        <w:rPr>
-          <w:lang w:val="en-US"/>
-        </w:rPr>
-        <w:t xml:space="preserve">color palette to use to draw the </w:t>
-      </w:r>
-      <w:r>
-        <w:rPr>
-          <w:lang w:val="en-US"/>
-        </w:rPr>
-        <w:t>cell-space.</w:t>
-      </w:r>
-      <w:r>
-        <w:rPr>
-          <w:lang w:val="en-US"/>
-        </w:rPr>
-        <w:t xml:space="preserve"> Each line describes </w:t>
+        <w:t xml:space="preserve"> file (.pal)</w:t>
+      </w:r>
+    </w:p>
+    <w:p>
+      <w:pPr>
+        <w:rPr>
+          <w:lang w:val="en-US"/>
+        </w:rPr>
+      </w:pPr>
+      <w:r>
+        <w:rPr>
+          <w:lang w:val="en-US"/>
+        </w:rPr>
+        <w:t xml:space="preserve">This file contains the color palette to use to draw the cell-space. Each line describes </w:t>
       </w:r>
       <w:r>
         <w:rPr>
@@ -2841,24 +2749,14 @@
       <w:r>
         <w:t xml:space="preserve">Figure </w:t>
       </w:r>
-      <w:r>
-        <w:fldChar w:fldCharType="begin"/>
-      </w:r>
-      <w:r>
-        <w:instrText xml:space="preserve"> SEQ Figure \* ARABIC </w:instrText>
-      </w:r>
-      <w:r>
-        <w:fldChar w:fldCharType="separate"/>
-      </w:r>
-      <w:r>
-        <w:rPr>
-          <w:noProof/>
-        </w:rPr>
-        <w:t>10</w:t>
-      </w:r>
-      <w:r>
-        <w:fldChar w:fldCharType="end"/>
-      </w:r>
+      <w:fldSimple w:instr=" SEQ Figure \* ARABIC ">
+        <w:r>
+          <w:rPr>
+            <w:noProof/>
+          </w:rPr>
+          <w:t>10</w:t>
+        </w:r>
+      </w:fldSimple>
       <w:r>
         <w:t>:</w:t>
       </w:r>
@@ -2874,28 +2772,7 @@
           <w:szCs w:val="20"/>
           <w:lang w:val="en-US"/>
         </w:rPr>
-        <w:t>.</w:t>
-      </w:r>
-      <w:r>
-        <w:rPr>
-          <w:szCs w:val="20"/>
-          <w:lang w:val="en-US"/>
-        </w:rPr>
-        <w:t>pal</w:t>
-      </w:r>
-      <w:r>
-        <w:rPr>
-          <w:szCs w:val="20"/>
-          <w:lang w:val="en-US"/>
-        </w:rPr>
-        <w:t xml:space="preserve"> file </w:t>
-      </w:r>
-      <w:r>
-        <w:rPr>
-          <w:szCs w:val="20"/>
-          <w:lang w:val="en-US"/>
-        </w:rPr>
-        <w:t>in the first accepted format</w:t>
+        <w:t>.pal file in the first accepted format</w:t>
       </w:r>
       <w:r>
         <w:rPr>
@@ -3047,24 +2924,14 @@
       <w:r>
         <w:t xml:space="preserve">Figure </w:t>
       </w:r>
-      <w:r>
-        <w:fldChar w:fldCharType="begin"/>
-      </w:r>
-      <w:r>
-        <w:instrText xml:space="preserve"> SEQ Figure \* ARABIC </w:instrText>
-      </w:r>
-      <w:r>
-        <w:fldChar w:fldCharType="separate"/>
-      </w:r>
-      <w:r>
-        <w:rPr>
-          <w:noProof/>
-        </w:rPr>
-        <w:t>11</w:t>
-      </w:r>
-      <w:r>
-        <w:fldChar w:fldCharType="end"/>
-      </w:r>
+      <w:fldSimple w:instr=" SEQ Figure \* ARABIC ">
+        <w:r>
+          <w:rPr>
+            <w:noProof/>
+          </w:rPr>
+          <w:t>11</w:t>
+        </w:r>
+      </w:fldSimple>
       <w:r>
         <w:t>:</w:t>
       </w:r>
@@ -3080,32 +2947,166 @@
           <w:szCs w:val="20"/>
           <w:lang w:val="en-US"/>
         </w:rPr>
-        <w:t xml:space="preserve">.pal file in the </w:t>
+        <w:t>.pal file in the second accepted format</w:t>
       </w:r>
       <w:r>
         <w:rPr>
           <w:szCs w:val="20"/>
           <w:lang w:val="en-US"/>
         </w:rPr>
-        <w:t>second</w:t>
-      </w:r>
-      <w:r>
-        <w:rPr>
-          <w:szCs w:val="20"/>
-          <w:lang w:val="en-US"/>
-        </w:rPr>
-        <w:t xml:space="preserve"> accepted format</w:t>
-      </w:r>
-      <w:r>
-        <w:rPr>
-          <w:szCs w:val="20"/>
-          <w:lang w:val="en-US"/>
-        </w:rPr>
         <w:t>.</w:t>
       </w:r>
     </w:p>
     <w:p>
       <w:pPr>
+        <w:pStyle w:val="Heading4"/>
+        <w:rPr>
+          <w:lang w:val="en-US"/>
+        </w:rPr>
+      </w:pPr>
+      <w:r>
+        <w:rPr>
+          <w:lang w:val="en-US"/>
+        </w:rPr>
+        <w:lastRenderedPageBreak/>
+        <w:t>Visualization file (</w:t>
+      </w:r>
+      <w:proofErr w:type="spellStart"/>
+      <w:proofErr w:type="gramStart"/>
+      <w:r>
+        <w:rPr>
+          <w:lang w:val="en-US"/>
+        </w:rPr>
+        <w:t>visualization.json</w:t>
+      </w:r>
+      <w:proofErr w:type="spellEnd"/>
+      <w:proofErr w:type="gramEnd"/>
+      <w:r>
+        <w:rPr>
+          <w:lang w:val="en-US"/>
+        </w:rPr>
+        <w:t>)</w:t>
+      </w:r>
+    </w:p>
+    <w:p>
+      <w:pPr>
+        <w:rPr>
+          <w:lang w:val="en-US"/>
+        </w:rPr>
+      </w:pPr>
+      <w:r>
+        <w:rPr>
+          <w:lang w:val="en-US"/>
+        </w:rPr>
+        <w:t xml:space="preserve">The optional visualization file contains a complete set of configurations for rendering a simulation output. It contains playback, layout, and style parameters. It can be provided instead of the palette (.pal) file described previously. </w:t>
+      </w:r>
+    </w:p>
+    <w:p>
+      <w:pPr>
+        <w:rPr>
+          <w:lang w:val="en-US"/>
+        </w:rPr>
+      </w:pPr>
+      <w:r>
+        <w:rPr>
+          <w:lang w:val="en-US"/>
+        </w:rPr>
+        <w:t xml:space="preserve">The easiest way to generate this file is to first load a simulation by providing the native CD++ or </w:t>
+      </w:r>
+      <w:r>
+        <w:rPr>
+          <w:lang w:val="en-US"/>
+        </w:rPr>
+        <w:t>CD++ 2.0</w:t>
+      </w:r>
+      <w:r>
+        <w:rPr>
+          <w:lang w:val="en-US"/>
+        </w:rPr>
+        <w:t xml:space="preserve"> files then, configuration the visualization through the </w:t>
+      </w:r>
+      <w:proofErr w:type="spellStart"/>
+      <w:r>
+        <w:rPr>
+          <w:lang w:val="en-US"/>
+        </w:rPr>
+        <w:t>WebViewer</w:t>
+      </w:r>
+      <w:proofErr w:type="spellEnd"/>
+      <w:r>
+        <w:rPr>
+          <w:lang w:val="en-US"/>
+        </w:rPr>
+        <w:t xml:space="preserve">. Once this is done, you can download the visualization file by clicking </w:t>
+      </w:r>
+      <w:r>
+        <w:rPr>
+          <w:lang w:val="en-US"/>
+        </w:rPr>
+        <w:t>the 4</w:t>
+      </w:r>
+      <w:r>
+        <w:rPr>
+          <w:vertAlign w:val="superscript"/>
+          <w:lang w:val="en-US"/>
+        </w:rPr>
+        <w:t>th</w:t>
+      </w:r>
+      <w:r>
+        <w:rPr>
+          <w:lang w:val="en-US"/>
+        </w:rPr>
+        <w:t xml:space="preserve"> button from the top in</w:t>
+      </w:r>
+      <w:r>
+        <w:rPr>
+          <w:lang w:val="en-US"/>
+        </w:rPr>
+        <w:t xml:space="preserve"> toolbar to the right of the cell-space.</w:t>
+      </w:r>
+    </w:p>
+    <w:p>
+      <w:pPr>
+        <w:rPr>
+          <w:lang w:val="en-US"/>
+        </w:rPr>
+      </w:pPr>
+      <w:r>
+        <w:rPr>
+          <w:lang w:val="en-US"/>
+        </w:rPr>
+        <w:t>Visualization files vary according to the formalism represented. For Cell-DEVS models a</w:t>
+      </w:r>
+      <w:r>
+        <w:rPr>
+          <w:lang w:val="en-US"/>
+        </w:rPr>
+        <w:t>n</w:t>
+      </w:r>
+      <w:r>
+        <w:rPr>
+          <w:lang w:val="en-US"/>
+        </w:rPr>
+        <w:t xml:space="preserve"> example can be found in Appendix 1. </w:t>
+      </w:r>
+    </w:p>
+    <w:p>
+      <w:pPr>
+        <w:spacing w:before="0" w:after="0"/>
+        <w:jc w:val="left"/>
+        <w:rPr>
+          <w:rFonts w:asciiTheme="majorHAnsi" w:hAnsiTheme="majorHAnsi"/>
+          <w:color w:val="365F91" w:themeColor="accent1" w:themeShade="BF"/>
+          <w:sz w:val="36"/>
+          <w:szCs w:val="28"/>
+        </w:rPr>
+      </w:pPr>
+      <w:r>
+        <w:br w:type="page"/>
+      </w:r>
+    </w:p>
+    <w:p>
+      <w:pPr>
         <w:pStyle w:val="Heading2"/>
         <w:rPr>
           <w:lang w:val="en-US"/>
@@ -3113,7 +3114,10 @@
       </w:pPr>
       <w:r>
         <w:lastRenderedPageBreak/>
-        <w:t>Example</w:t>
+        <w:t>Step by step e</w:t>
+      </w:r>
+      <w:r>
+        <w:t>xample</w:t>
       </w:r>
     </w:p>
     <w:p>
@@ -3217,24 +3221,14 @@
       <w:r>
         <w:t xml:space="preserve">Figure </w:t>
       </w:r>
-      <w:r>
-        <w:fldChar w:fldCharType="begin"/>
-      </w:r>
-      <w:r>
-        <w:instrText xml:space="preserve"> SEQ Figure \* ARABIC </w:instrText>
-      </w:r>
-      <w:r>
-        <w:fldChar w:fldCharType="separate"/>
-      </w:r>
-      <w:r>
-        <w:rPr>
-          <w:noProof/>
-        </w:rPr>
-        <w:t>14</w:t>
-      </w:r>
-      <w:r>
-        <w:fldChar w:fldCharType="end"/>
-      </w:r>
+      <w:fldSimple w:instr=" SEQ Figure \* ARABIC ">
+        <w:r>
+          <w:rPr>
+            <w:noProof/>
+          </w:rPr>
+          <w:t>14</w:t>
+        </w:r>
+      </w:fldSimple>
       <w:r>
         <w:t xml:space="preserve">: </w:t>
       </w:r>
@@ -3294,13 +3288,7 @@
         <w:rPr>
           <w:lang w:val="en-US"/>
         </w:rPr>
-        <w:t>LUG</w:t>
-      </w:r>
-      <w:r>
-        <w:rPr>
-          <w:lang w:val="en-US"/>
-        </w:rPr>
-        <w:t>.ma</w:t>
+        <w:t>LUG.ma</w:t>
       </w:r>
       <w:r>
         <w:rPr>
@@ -3319,13 +3307,7 @@
         <w:rPr>
           <w:lang w:val="en-US"/>
         </w:rPr>
-        <w:t>map</w:t>
-      </w:r>
-      <w:r>
-        <w:rPr>
-          <w:lang w:val="en-US"/>
-        </w:rPr>
-        <w:t>.val</w:t>
+        <w:t>map.val</w:t>
       </w:r>
       <w:proofErr w:type="spellEnd"/>
       <w:r>
@@ -3339,13 +3321,7 @@
         <w:rPr>
           <w:lang w:val="en-US"/>
         </w:rPr>
-        <w:t>map</w:t>
-      </w:r>
-      <w:r>
-        <w:rPr>
-          <w:lang w:val="en-US"/>
-        </w:rPr>
-        <w:t>.pal</w:t>
+        <w:t>map.pal</w:t>
       </w:r>
       <w:proofErr w:type="spellEnd"/>
       <w:r>
@@ -3469,24 +3445,74 @@
         <w:ind w:left="714" w:hanging="357"/>
         <w:contextualSpacing w:val="0"/>
         <w:rPr>
-          <w:sz w:val="20"/>
-          <w:szCs w:val="20"/>
-          <w:lang w:val="en-US"/>
-        </w:rPr>
-      </w:pPr>
-      <w:r>
-        <w:rPr>
-          <w:lang w:val="en-US"/>
-        </w:rPr>
-        <w:t>(Optional) Download the files with the button in the right bottom of the viewer.</w:t>
-      </w:r>
-    </w:p>
-    <w:p>
-      <w:pPr>
-        <w:rPr>
-          <w:lang w:val="en-US"/>
-        </w:rPr>
-      </w:pPr>
+          <w:lang w:val="en-US"/>
+        </w:rPr>
+      </w:pPr>
+      <w:r>
+        <w:rPr>
+          <w:lang w:val="en-US"/>
+        </w:rPr>
+        <w:t xml:space="preserve">(Optional) Download the </w:t>
+      </w:r>
+      <w:r>
+        <w:rPr>
+          <w:lang w:val="en-US"/>
+        </w:rPr>
+        <w:t xml:space="preserve">visualization </w:t>
+      </w:r>
+      <w:r>
+        <w:rPr>
+          <w:lang w:val="en-US"/>
+        </w:rPr>
+        <w:t>files</w:t>
+      </w:r>
+      <w:r>
+        <w:rPr>
+          <w:lang w:val="en-US"/>
+        </w:rPr>
+        <w:t xml:space="preserve"> </w:t>
+      </w:r>
+      <w:r>
+        <w:rPr>
+          <w:lang w:val="en-US"/>
+        </w:rPr>
+        <w:t xml:space="preserve">with the </w:t>
+      </w:r>
+      <w:r>
+        <w:rPr>
+          <w:lang w:val="en-US"/>
+        </w:rPr>
+        <w:t>4</w:t>
+      </w:r>
+      <w:r>
+        <w:rPr>
+          <w:vertAlign w:val="superscript"/>
+          <w:lang w:val="en-US"/>
+        </w:rPr>
+        <w:t>th</w:t>
+      </w:r>
+      <w:r>
+        <w:rPr>
+          <w:lang w:val="en-US"/>
+        </w:rPr>
+        <w:t xml:space="preserve"> button from the top in</w:t>
+      </w:r>
+      <w:r>
+        <w:rPr>
+          <w:lang w:val="en-US"/>
+        </w:rPr>
+        <w:t xml:space="preserve"> toolbar to the right of the cell-space</w:t>
+      </w:r>
+      <w:bookmarkStart w:id="5" w:name="_33kf4597n1si" w:colFirst="0" w:colLast="0"/>
+      <w:bookmarkStart w:id="6" w:name="_fazfxiazr3og" w:colFirst="0" w:colLast="0"/>
+      <w:bookmarkEnd w:id="5"/>
+      <w:bookmarkEnd w:id="6"/>
+      <w:r>
+        <w:rPr>
+          <w:lang w:val="en-US"/>
+        </w:rPr>
+        <w:t xml:space="preserve">. </w:t>
+      </w:r>
     </w:p>
     <w:p>
       <w:pPr>
@@ -3500,10 +3526,6 @@
           <w:lang w:val="en-US"/>
         </w:rPr>
       </w:pPr>
-      <w:bookmarkStart w:id="5" w:name="_33kf4597n1si" w:colFirst="0" w:colLast="0"/>
-      <w:bookmarkStart w:id="6" w:name="_fazfxiazr3og" w:colFirst="0" w:colLast="0"/>
-      <w:bookmarkEnd w:id="5"/>
-      <w:bookmarkEnd w:id="6"/>
       <w:r>
         <w:rPr>
           <w:lang w:val="en-US"/>
@@ -3523,6 +3545,501 @@
           <w:lang w:val="en-US"/>
         </w:rPr>
         <w:lastRenderedPageBreak/>
+        <w:t xml:space="preserve">Appendix 1: </w:t>
+      </w:r>
+    </w:p>
+    <w:p>
+      <w:pPr>
+        <w:pStyle w:val="Code"/>
+        <w:ind w:left="0" w:right="-43"/>
+      </w:pPr>
+      <w:r>
+        <w:t>{</w:t>
+      </w:r>
+    </w:p>
+    <w:p>
+      <w:pPr>
+        <w:pStyle w:val="Code"/>
+        <w:ind w:left="0" w:right="-43"/>
+      </w:pPr>
+      <w:r>
+        <w:t xml:space="preserve">    "playback": {</w:t>
+      </w:r>
+    </w:p>
+    <w:p>
+      <w:pPr>
+        <w:pStyle w:val="Code"/>
+        <w:ind w:left="0" w:right="-43"/>
+      </w:pPr>
+      <w:r>
+        <w:t xml:space="preserve">        "speed": 10,</w:t>
+      </w:r>
+    </w:p>
+    <w:p>
+      <w:pPr>
+        <w:pStyle w:val="Code"/>
+        <w:ind w:left="0" w:right="-43"/>
+      </w:pPr>
+      <w:r>
+        <w:t xml:space="preserve">        "loop": false,</w:t>
+      </w:r>
+    </w:p>
+    <w:p>
+      <w:pPr>
+        <w:pStyle w:val="Code"/>
+        <w:ind w:left="0" w:right="-43"/>
+      </w:pPr>
+      <w:r>
+        <w:t xml:space="preserve">        "cache": 10</w:t>
+      </w:r>
+    </w:p>
+    <w:p>
+      <w:pPr>
+        <w:pStyle w:val="Code"/>
+        <w:ind w:left="0" w:right="-43"/>
+      </w:pPr>
+      <w:r>
+        <w:t xml:space="preserve">    },</w:t>
+      </w:r>
+    </w:p>
+    <w:p>
+      <w:pPr>
+        <w:pStyle w:val="Code"/>
+        <w:ind w:left="0" w:right="-43"/>
+      </w:pPr>
+      <w:r>
+        <w:t xml:space="preserve">    "grid": {</w:t>
+      </w:r>
+    </w:p>
+    <w:p>
+      <w:pPr>
+        <w:pStyle w:val="Code"/>
+        <w:ind w:left="0" w:right="-43"/>
+      </w:pPr>
+      <w:r>
+        <w:t xml:space="preserve">        "columns": 2,</w:t>
+      </w:r>
+    </w:p>
+    <w:p>
+      <w:pPr>
+        <w:pStyle w:val="Code"/>
+        <w:ind w:left="0" w:right="-43"/>
+      </w:pPr>
+      <w:r>
+        <w:t xml:space="preserve">        "width": 350,</w:t>
+      </w:r>
+    </w:p>
+    <w:p>
+      <w:pPr>
+        <w:pStyle w:val="Code"/>
+        <w:ind w:left="0" w:right="-43"/>
+      </w:pPr>
+      <w:r>
+        <w:t xml:space="preserve">        "height": 350,</w:t>
+      </w:r>
+    </w:p>
+    <w:p>
+      <w:pPr>
+        <w:pStyle w:val="Code"/>
+        <w:ind w:left="0" w:right="-43"/>
+      </w:pPr>
+      <w:r>
+        <w:t xml:space="preserve">        "spacing": 10,</w:t>
+      </w:r>
+    </w:p>
+    <w:p>
+      <w:pPr>
+        <w:pStyle w:val="Code"/>
+        <w:ind w:left="0" w:right="-43"/>
+      </w:pPr>
+      <w:r>
+        <w:t xml:space="preserve">        "</w:t>
+      </w:r>
+      <w:proofErr w:type="spellStart"/>
+      <w:r>
+        <w:t>showGrid</w:t>
+      </w:r>
+      <w:proofErr w:type="spellEnd"/>
+      <w:r>
+        <w:t>": false,</w:t>
+      </w:r>
+    </w:p>
+    <w:p>
+      <w:pPr>
+        <w:pStyle w:val="Code"/>
+        <w:ind w:left="0" w:right="-43"/>
+      </w:pPr>
+      <w:r>
+        <w:t xml:space="preserve">        "aspect": true,</w:t>
+      </w:r>
+    </w:p>
+    <w:p>
+      <w:pPr>
+        <w:pStyle w:val="Code"/>
+        <w:ind w:left="0" w:right="-43"/>
+      </w:pPr>
+      <w:r>
+        <w:t xml:space="preserve">        "layers": [{</w:t>
+      </w:r>
+    </w:p>
+    <w:p>
+      <w:pPr>
+        <w:pStyle w:val="Code"/>
+        <w:ind w:left="0" w:right="-43"/>
+      </w:pPr>
+      <w:r>
+        <w:t xml:space="preserve">                "z": 0,</w:t>
+      </w:r>
+    </w:p>
+    <w:p>
+      <w:pPr>
+        <w:pStyle w:val="Code"/>
+        <w:ind w:left="0" w:right="-43"/>
+      </w:pPr>
+      <w:r>
+        <w:t xml:space="preserve">                "ports": ["out"],</w:t>
+      </w:r>
+    </w:p>
+    <w:p>
+      <w:pPr>
+        <w:pStyle w:val="Code"/>
+        <w:ind w:left="0" w:right="-43"/>
+      </w:pPr>
+      <w:r>
+        <w:t xml:space="preserve">                "style": 0,</w:t>
+      </w:r>
+    </w:p>
+    <w:p>
+      <w:pPr>
+        <w:pStyle w:val="Code"/>
+        <w:ind w:left="0" w:right="-43"/>
+      </w:pPr>
+      <w:r>
+        <w:t xml:space="preserve">                "position": 0</w:t>
+      </w:r>
+    </w:p>
+    <w:p>
+      <w:pPr>
+        <w:pStyle w:val="Code"/>
+        <w:ind w:left="0" w:right="-43"/>
+      </w:pPr>
+      <w:r>
+        <w:t xml:space="preserve">            }, {</w:t>
+      </w:r>
+    </w:p>
+    <w:p>
+      <w:pPr>
+        <w:pStyle w:val="Code"/>
+        <w:ind w:left="0" w:right="-43"/>
+      </w:pPr>
+      <w:r>
+        <w:t xml:space="preserve">                "z": 1,</w:t>
+      </w:r>
+    </w:p>
+    <w:p>
+      <w:pPr>
+        <w:pStyle w:val="Code"/>
+        <w:ind w:left="0" w:right="-43"/>
+      </w:pPr>
+      <w:r>
+        <w:t xml:space="preserve">                "ports": ["out"],</w:t>
+      </w:r>
+    </w:p>
+    <w:p>
+      <w:pPr>
+        <w:pStyle w:val="Code"/>
+        <w:ind w:left="0" w:right="-43"/>
+      </w:pPr>
+      <w:r>
+        <w:t xml:space="preserve">                "style": 0,</w:t>
+      </w:r>
+    </w:p>
+    <w:p>
+      <w:pPr>
+        <w:pStyle w:val="Code"/>
+        <w:ind w:left="0" w:right="-43"/>
+      </w:pPr>
+      <w:r>
+        <w:t xml:space="preserve">                "position": 1</w:t>
+      </w:r>
+    </w:p>
+    <w:p>
+      <w:pPr>
+        <w:pStyle w:val="Code"/>
+        <w:ind w:left="0" w:right="-43"/>
+      </w:pPr>
+      <w:r>
+        <w:t xml:space="preserve">            }</w:t>
+      </w:r>
+    </w:p>
+    <w:p>
+      <w:pPr>
+        <w:pStyle w:val="Code"/>
+        <w:ind w:left="0" w:right="-43"/>
+      </w:pPr>
+      <w:r>
+        <w:t xml:space="preserve">        ],</w:t>
+      </w:r>
+    </w:p>
+    <w:p>
+      <w:pPr>
+        <w:pStyle w:val="Code"/>
+        <w:ind w:left="0" w:right="-43"/>
+      </w:pPr>
+      <w:r>
+        <w:t xml:space="preserve">        "styles": [{</w:t>
+      </w:r>
+    </w:p>
+    <w:p>
+      <w:pPr>
+        <w:pStyle w:val="Code"/>
+        <w:ind w:left="0" w:right="-43"/>
+      </w:pPr>
+      <w:r>
+        <w:t xml:space="preserve">                "buckets": [{</w:t>
+      </w:r>
+    </w:p>
+    <w:p>
+      <w:pPr>
+        <w:pStyle w:val="Code"/>
+        <w:ind w:left="0" w:right="-43"/>
+      </w:pPr>
+      <w:r>
+        <w:t xml:space="preserve">                        "start": 99.5,</w:t>
+      </w:r>
+    </w:p>
+    <w:p>
+      <w:pPr>
+        <w:pStyle w:val="Code"/>
+        <w:ind w:left="0" w:right="-43"/>
+      </w:pPr>
+      <w:r>
+        <w:t xml:space="preserve">                        "end": 100.5,</w:t>
+      </w:r>
+    </w:p>
+    <w:p>
+      <w:pPr>
+        <w:pStyle w:val="Code"/>
+        <w:ind w:left="0" w:right="-43"/>
+      </w:pPr>
+      <w:r>
+        <w:t xml:space="preserve">                        "color": [255, 255, 255]</w:t>
+      </w:r>
+    </w:p>
+    <w:p>
+      <w:pPr>
+        <w:pStyle w:val="Code"/>
+        <w:ind w:left="0" w:right="-43"/>
+      </w:pPr>
+      <w:r>
+        <w:t xml:space="preserve">                    }, {</w:t>
+      </w:r>
+    </w:p>
+    <w:p>
+      <w:pPr>
+        <w:pStyle w:val="Code"/>
+        <w:ind w:left="0" w:right="-43"/>
+      </w:pPr>
+      <w:r>
+        <w:t xml:space="preserve">                        "start": 100.5,</w:t>
+      </w:r>
+    </w:p>
+    <w:p>
+      <w:pPr>
+        <w:pStyle w:val="Code"/>
+        <w:ind w:left="0" w:right="-43"/>
+      </w:pPr>
+      <w:r>
+        <w:t xml:space="preserve">                        "end": 101.5,</w:t>
+      </w:r>
+    </w:p>
+    <w:p>
+      <w:pPr>
+        <w:pStyle w:val="Code"/>
+        <w:ind w:left="0" w:right="-43"/>
+      </w:pPr>
+      <w:r>
+        <w:t xml:space="preserve">                        "color": [0, 204, 204]</w:t>
+      </w:r>
+    </w:p>
+    <w:p>
+      <w:pPr>
+        <w:pStyle w:val="Code"/>
+        <w:ind w:left="0" w:right="-43"/>
+      </w:pPr>
+      <w:r>
+        <w:t xml:space="preserve">                    }, </w:t>
+      </w:r>
+    </w:p>
+    <w:p>
+      <w:pPr>
+        <w:pStyle w:val="Code"/>
+        <w:ind w:left="0" w:right="-43"/>
+      </w:pPr>
+      <w:r>
+        <w:tab/>
+      </w:r>
+      <w:r>
+        <w:tab/>
+      </w:r>
+      <w:r>
+        <w:tab/>
+        <w:t>...</w:t>
+      </w:r>
+    </w:p>
+    <w:p>
+      <w:pPr>
+        <w:pStyle w:val="Code"/>
+        <w:ind w:left="0" w:right="-43" w:firstLine="720"/>
+      </w:pPr>
+      <w:r>
+        <w:t xml:space="preserve"> </w:t>
+      </w:r>
+      <w:r>
+        <w:tab/>
+      </w:r>
+      <w:r>
+        <w:tab/>
+      </w:r>
+      <w:r>
+        <w:t>{</w:t>
+      </w:r>
+    </w:p>
+    <w:p>
+      <w:pPr>
+        <w:pStyle w:val="Code"/>
+        <w:ind w:left="0" w:right="-43"/>
+      </w:pPr>
+      <w:r>
+        <w:t xml:space="preserve">                        "start": 0.8,</w:t>
+      </w:r>
+    </w:p>
+    <w:p>
+      <w:pPr>
+        <w:pStyle w:val="Code"/>
+        <w:ind w:left="0" w:right="-43"/>
+      </w:pPr>
+      <w:r>
+        <w:t xml:space="preserve">                        "end": 0.9,</w:t>
+      </w:r>
+    </w:p>
+    <w:p>
+      <w:pPr>
+        <w:pStyle w:val="Code"/>
+        <w:ind w:left="0" w:right="-43"/>
+      </w:pPr>
+      <w:r>
+        <w:t xml:space="preserve">                        "color": [122, 17, 26]</w:t>
+      </w:r>
+    </w:p>
+    <w:p>
+      <w:pPr>
+        <w:pStyle w:val="Code"/>
+        <w:ind w:left="0" w:right="-43"/>
+      </w:pPr>
+      <w:r>
+        <w:t xml:space="preserve">                    }, {</w:t>
+      </w:r>
+    </w:p>
+    <w:p>
+      <w:pPr>
+        <w:pStyle w:val="Code"/>
+        <w:ind w:left="0" w:right="-43"/>
+      </w:pPr>
+      <w:r>
+        <w:t xml:space="preserve">                        "start": 0.9,</w:t>
+      </w:r>
+    </w:p>
+    <w:p>
+      <w:pPr>
+        <w:pStyle w:val="Code"/>
+        <w:ind w:left="0" w:right="-43"/>
+      </w:pPr>
+      <w:r>
+        <w:t xml:space="preserve">                        "end": 9,</w:t>
+      </w:r>
+    </w:p>
+    <w:p>
+      <w:pPr>
+        <w:pStyle w:val="Code"/>
+        <w:ind w:left="0" w:right="-43"/>
+      </w:pPr>
+      <w:r>
+        <w:t xml:space="preserve">                        "color": [128, 0, 0]</w:t>
+      </w:r>
+    </w:p>
+    <w:p>
+      <w:pPr>
+        <w:pStyle w:val="Code"/>
+        <w:ind w:left="0" w:right="-43"/>
+      </w:pPr>
+      <w:r>
+        <w:t xml:space="preserve">                    }</w:t>
+      </w:r>
+    </w:p>
+    <w:p>
+      <w:pPr>
+        <w:pStyle w:val="Code"/>
+        <w:ind w:left="0" w:right="-43"/>
+      </w:pPr>
+      <w:r>
+        <w:t xml:space="preserve">                ]</w:t>
+      </w:r>
+    </w:p>
+    <w:p>
+      <w:pPr>
+        <w:pStyle w:val="Code"/>
+        <w:ind w:left="0" w:right="-43"/>
+      </w:pPr>
+      <w:r>
+        <w:t xml:space="preserve">            }</w:t>
+      </w:r>
+    </w:p>
+    <w:p>
+      <w:pPr>
+        <w:pStyle w:val="Code"/>
+        <w:ind w:left="0" w:right="-43"/>
+      </w:pPr>
+      <w:r>
+        <w:t xml:space="preserve">        ]</w:t>
+      </w:r>
+    </w:p>
+    <w:p>
+      <w:pPr>
+        <w:pStyle w:val="Code"/>
+        <w:ind w:left="0" w:right="-43"/>
+      </w:pPr>
+      <w:r>
+        <w:t xml:space="preserve">    }</w:t>
+      </w:r>
+    </w:p>
+    <w:p>
+      <w:pPr>
+        <w:pStyle w:val="Code"/>
+        <w:ind w:left="0" w:right="-43"/>
+      </w:pPr>
+      <w:r>
+        <w:t>}</w:t>
+      </w:r>
+    </w:p>
+    <w:p>
+      <w:pPr>
+        <w:pStyle w:val="Heading2"/>
+        <w:rPr>
+          <w:lang w:val="en-US"/>
+        </w:rPr>
+      </w:pPr>
+      <w:r>
+        <w:rPr>
+          <w:lang w:val="en-US"/>
+        </w:rPr>
+        <w:lastRenderedPageBreak/>
+        <w:t xml:space="preserve">Appendix 2: </w:t>
+      </w:r>
+      <w:r>
+        <w:rPr>
+          <w:lang w:val="en-US"/>
+        </w:rPr>
         <w:t>Overview of the common specification:</w:t>
       </w:r>
     </w:p>
@@ -3619,14 +4136,27 @@
       <w:r>
         <w:t xml:space="preserve">Figure </w:t>
       </w:r>
-      <w:fldSimple w:instr=" SEQ Figure \* ARABIC ">
-        <w:r>
-          <w:rPr>
-            <w:noProof/>
-          </w:rPr>
-          <w:t>12</w:t>
-        </w:r>
-      </w:fldSimple>
+      <w:r>
+        <w:fldChar w:fldCharType="begin"/>
+      </w:r>
+      <w:r>
+        <w:instrText xml:space="preserve"> SEQ Figure \* ARABIC </w:instrText>
+      </w:r>
+      <w:r>
+        <w:fldChar w:fldCharType="separate"/>
+      </w:r>
+      <w:r>
+        <w:rPr>
+          <w:noProof/>
+        </w:rPr>
+        <w:t>12</w:t>
+      </w:r>
+      <w:r>
+        <w:rPr>
+          <w:noProof/>
+        </w:rPr>
+        <w:fldChar w:fldCharType="end"/>
+      </w:r>
       <w:r>
         <w:t>: An overview of the common specification data model</w:t>
       </w:r>
@@ -5554,14 +6084,27 @@
         <w:lastRenderedPageBreak/>
         <w:t xml:space="preserve">Figure </w:t>
       </w:r>
-      <w:fldSimple w:instr=" SEQ Figure \* ARABIC ">
-        <w:r>
-          <w:rPr>
-            <w:noProof/>
-          </w:rPr>
-          <w:t>13</w:t>
-        </w:r>
-      </w:fldSimple>
+      <w:r>
+        <w:fldChar w:fldCharType="begin"/>
+      </w:r>
+      <w:r>
+        <w:instrText xml:space="preserve"> SEQ Figure \* ARABIC </w:instrText>
+      </w:r>
+      <w:r>
+        <w:fldChar w:fldCharType="separate"/>
+      </w:r>
+      <w:r>
+        <w:rPr>
+          <w:noProof/>
+        </w:rPr>
+        <w:t>13</w:t>
+      </w:r>
+      <w:r>
+        <w:rPr>
+          <w:noProof/>
+        </w:rPr>
+        <w:fldChar w:fldCharType="end"/>
+      </w:r>
       <w:r>
         <w:rPr>
           <w:szCs w:val="20"/>

</xml_diff>

<commit_message>
removed unused URLs minor update to tutorial
</commit_message>
<xml_diff>
--- a/WebViewer App tutorial.docx
+++ b/WebViewer App tutorial.docx
@@ -185,7 +185,7 @@
         <w:rPr>
           <w:lang w:val="en-US"/>
         </w:rPr>
-        <w:t xml:space="preserve"> and a Canvas based representation for Cell-DEVS models. In this document, we will first </w:t>
+        <w:t xml:space="preserve"> and a Canvas based representation for Cell-DEVS models. In this document, we first </w:t>
       </w:r>
       <w:r>
         <w:rPr>
@@ -207,18 +207,81 @@
         </w:rPr>
         <w:t>.</w:t>
       </w:r>
-    </w:p>
-    <w:p>
-      <w:pPr>
-        <w:rPr>
-          <w:lang w:val="en-US"/>
-        </w:rPr>
-      </w:pPr>
-      <w:r>
-        <w:rPr>
-          <w:lang w:val="en-US"/>
-        </w:rPr>
-        <w:t xml:space="preserve"> the process to convert simulation log files to the common specification. Then we will provide an overview of the common specification format. Finally, we will explain the user interface and the different features of the viewer.</w:t>
+      <w:r>
+        <w:rPr>
+          <w:lang w:val="en-US"/>
+        </w:rPr>
+        <w:t xml:space="preserve"> Then we describe the files required to visualize a simulation output and provide a step-by-step example to build a visualization from CD++ Cell-DEVS results.  </w:t>
+      </w:r>
+    </w:p>
+    <w:p>
+      <w:pPr>
+        <w:rPr>
+          <w:lang w:val="en-US"/>
+        </w:rPr>
+      </w:pPr>
+      <w:r>
+        <w:rPr>
+          <w:lang w:val="en-US"/>
+        </w:rPr>
+        <w:t xml:space="preserve">The </w:t>
+      </w:r>
+      <w:proofErr w:type="spellStart"/>
+      <w:r>
+        <w:rPr>
+          <w:lang w:val="en-US"/>
+        </w:rPr>
+        <w:t>WebViewer</w:t>
+      </w:r>
+      <w:proofErr w:type="spellEnd"/>
+      <w:r>
+        <w:rPr>
+          <w:lang w:val="en-US"/>
+        </w:rPr>
+        <w:t xml:space="preserve"> can be accessed at the following URL:</w:t>
+      </w:r>
+    </w:p>
+    <w:p>
+      <w:pPr>
+        <w:ind w:firstLine="720"/>
+        <w:rPr>
+          <w:lang w:val="en-US"/>
+        </w:rPr>
+      </w:pPr>
+      <w:hyperlink r:id="rId8" w:history="1">
+        <w:r>
+          <w:rPr>
+            <w:rStyle w:val="Hyperlink"/>
+            <w:lang w:val="en-US"/>
+          </w:rPr>
+          <w:t>http://206.12.94.204:8080/arslab-web/1.7/app-simple/index.html</w:t>
+        </w:r>
+      </w:hyperlink>
+    </w:p>
+    <w:p>
+      <w:pPr>
+        <w:rPr>
+          <w:lang w:val="en-US"/>
+        </w:rPr>
+      </w:pPr>
+    </w:p>
+    <w:p>
+      <w:pPr>
+        <w:spacing w:before="0" w:after="0"/>
+        <w:jc w:val="left"/>
+        <w:rPr>
+          <w:rFonts w:asciiTheme="majorHAnsi" w:hAnsiTheme="majorHAnsi"/>
+          <w:color w:val="365F91" w:themeColor="accent1" w:themeShade="BF"/>
+          <w:sz w:val="36"/>
+          <w:szCs w:val="28"/>
+          <w:lang w:val="en-US"/>
+        </w:rPr>
+      </w:pPr>
+      <w:r>
+        <w:rPr>
+          <w:lang w:val="en-US"/>
+        </w:rPr>
+        <w:br w:type="page"/>
       </w:r>
     </w:p>
     <w:p>
@@ -232,6 +295,7 @@
         <w:rPr>
           <w:lang w:val="en-US"/>
         </w:rPr>
+        <w:lastRenderedPageBreak/>
         <w:t xml:space="preserve">DEVS </w:t>
       </w:r>
       <w:proofErr w:type="spellStart"/>
@@ -286,118 +350,6 @@
                 <pic:pic xmlns:pic="http://schemas.openxmlformats.org/drawingml/2006/picture">
                   <pic:nvPicPr>
                     <pic:cNvPr id="4" name="image11.png" descr="Timeline&#10;&#10;Description automatically generated"/>
-                    <pic:cNvPicPr preferRelativeResize="0"/>
-                  </pic:nvPicPr>
-                  <pic:blipFill>
-                    <a:blip r:embed="rId8"/>
-                    <a:srcRect/>
-                    <a:stretch>
-                      <a:fillRect/>
-                    </a:stretch>
-                  </pic:blipFill>
-                  <pic:spPr>
-                    <a:xfrm>
-                      <a:off x="0" y="0"/>
-                      <a:ext cx="2880000" cy="1618560"/>
-                    </a:xfrm>
-                    <a:prstGeom prst="rect">
-                      <a:avLst/>
-                    </a:prstGeom>
-                    <a:ln/>
-                  </pic:spPr>
-                </pic:pic>
-              </a:graphicData>
-            </a:graphic>
-          </wp:inline>
-        </w:drawing>
-      </w:r>
-    </w:p>
-    <w:p>
-      <w:pPr>
-        <w:pStyle w:val="Caption"/>
-        <w:jc w:val="center"/>
-        <w:rPr>
-          <w:szCs w:val="20"/>
-          <w:lang w:val="en-US"/>
-        </w:rPr>
-      </w:pPr>
-      <w:r>
-        <w:t xml:space="preserve">Figure </w:t>
-      </w:r>
-      <w:fldSimple w:instr=" SEQ Figure \* ARABIC ">
-        <w:r>
-          <w:rPr>
-            <w:noProof/>
-          </w:rPr>
-          <w:t>1</w:t>
-        </w:r>
-      </w:fldSimple>
-      <w:r>
-        <w:t>:</w:t>
-      </w:r>
-      <w:r>
-        <w:rPr>
-          <w:szCs w:val="20"/>
-          <w:lang w:val="en-US"/>
-        </w:rPr>
-        <w:t xml:space="preserve"> DEVS viewer initial display</w:t>
-      </w:r>
-    </w:p>
-    <w:p>
-      <w:pPr>
-        <w:rPr>
-          <w:lang w:val="en-US"/>
-        </w:rPr>
-      </w:pPr>
-      <w:r>
-        <w:rPr>
-          <w:lang w:val="en-US"/>
-        </w:rPr>
-        <w:t xml:space="preserve">The following figure shows the files ready to be loaded in the viewer. The file list can be emptied by clicking the “Clear” button or individual files can be removed by clicking the box with the corresponding file below the main input box. To load and visualize the simulation, </w:t>
-      </w:r>
-      <w:r>
-        <w:rPr>
-          <w:lang w:val="en-US"/>
-        </w:rPr>
-        <w:lastRenderedPageBreak/>
-        <w:t xml:space="preserve">users click the "Load simulation" button. At this point, the input files will be converted if required, then parsed and loaded. If the format of the provided files is adequate, the viewer will show the diagram if the analyzed model uses the regular DEVS formalism, or a grid if it follows the Cell-DEVS formalism. </w:t>
-      </w:r>
-    </w:p>
-    <w:p>
-      <w:pPr>
-        <w:jc w:val="center"/>
-        <w:rPr>
-          <w:sz w:val="20"/>
-          <w:szCs w:val="20"/>
-          <w:lang w:val="en-US"/>
-        </w:rPr>
-      </w:pPr>
-      <w:r>
-        <w:rPr>
-          <w:sz w:val="20"/>
-          <w:szCs w:val="20"/>
-          <w:lang w:val="en-US"/>
-        </w:rPr>
-        <w:t xml:space="preserve"> </w:t>
-      </w:r>
-      <w:r>
-        <w:rPr>
-          <w:noProof/>
-          <w:sz w:val="20"/>
-          <w:szCs w:val="20"/>
-          <w:lang w:val="en-US"/>
-        </w:rPr>
-        <w:drawing>
-          <wp:inline distT="114300" distB="114300" distL="114300" distR="114300" wp14:anchorId="2F53C55F" wp14:editId="3BC79BE3">
-            <wp:extent cx="2880000" cy="1618560"/>
-            <wp:effectExtent l="0" t="0" r="0" b="0"/>
-            <wp:docPr id="6" name="image3.png" descr="Timeline&#10;&#10;Description automatically generated"/>
-            <wp:cNvGraphicFramePr/>
-            <a:graphic xmlns:a="http://schemas.openxmlformats.org/drawingml/2006/main">
-              <a:graphicData uri="http://schemas.openxmlformats.org/drawingml/2006/picture">
-                <pic:pic xmlns:pic="http://schemas.openxmlformats.org/drawingml/2006/picture">
-                  <pic:nvPicPr>
-                    <pic:cNvPr id="6" name="image3.png" descr="Timeline&#10;&#10;Description automatically generated"/>
                     <pic:cNvPicPr preferRelativeResize="0"/>
                   </pic:nvPicPr>
                   <pic:blipFill>
@@ -436,43 +388,68 @@
       <w:r>
         <w:t xml:space="preserve">Figure </w:t>
       </w:r>
-      <w:fldSimple w:instr=" SEQ Figure \* ARABIC ">
-        <w:r>
-          <w:rPr>
-            <w:noProof/>
-          </w:rPr>
-          <w:t>2</w:t>
-        </w:r>
-      </w:fldSimple>
-      <w:r>
-        <w:t xml:space="preserve">: </w:t>
+      <w:r>
+        <w:fldChar w:fldCharType="begin"/>
+      </w:r>
+      <w:r>
+        <w:instrText xml:space="preserve"> SEQ Figure \* ARABIC </w:instrText>
+      </w:r>
+      <w:r>
+        <w:fldChar w:fldCharType="separate"/>
+      </w:r>
+      <w:r>
+        <w:rPr>
+          <w:noProof/>
+        </w:rPr>
+        <w:t>1</w:t>
+      </w:r>
+      <w:r>
+        <w:rPr>
+          <w:noProof/>
+        </w:rPr>
+        <w:fldChar w:fldCharType="end"/>
+      </w:r>
+      <w:r>
+        <w:t>:</w:t>
       </w:r>
       <w:r>
         <w:rPr>
           <w:szCs w:val="20"/>
           <w:lang w:val="en-US"/>
         </w:rPr>
-        <w:t xml:space="preserve"> simulation files ready to be loaded in the viewer</w:t>
-      </w:r>
-    </w:p>
-    <w:p>
-      <w:pPr>
-        <w:rPr>
-          <w:lang w:val="en-US"/>
-        </w:rPr>
-      </w:pPr>
-      <w:r>
-        <w:rPr>
-          <w:lang w:val="en-US"/>
-        </w:rPr>
-        <w:t>There is a toolbar to the right of the file input box. The first button in the toolbar (cloud icon) allows users to load simulation results from the RISE platform. The RISE platform holds a collection of simulation results to use as demos. Below is a screenshot with some models currently available.</w:t>
-      </w:r>
-    </w:p>
-    <w:p>
-      <w:pPr>
-        <w:keepNext/>
+        <w:t xml:space="preserve"> DEVS viewer initial display</w:t>
+      </w:r>
+    </w:p>
+    <w:p>
+      <w:pPr>
+        <w:rPr>
+          <w:lang w:val="en-US"/>
+        </w:rPr>
+      </w:pPr>
+      <w:r>
+        <w:rPr>
+          <w:lang w:val="en-US"/>
+        </w:rPr>
+        <w:t xml:space="preserve">The following figure shows the files ready to be loaded in the viewer. The file list can be emptied by clicking the “Clear” button or individual files can be removed by clicking the box with the corresponding file below the main input box. To load and visualize the simulation, users click the "Load simulation" button. At this point, the input files will be converted if required, then parsed and loaded. If the format of the provided files is adequate, the viewer will show the diagram if the analyzed model uses the regular DEVS formalism, or a grid if it follows the Cell-DEVS formalism. </w:t>
+      </w:r>
+    </w:p>
+    <w:p>
+      <w:pPr>
         <w:jc w:val="center"/>
-      </w:pPr>
+        <w:rPr>
+          <w:sz w:val="20"/>
+          <w:szCs w:val="20"/>
+          <w:lang w:val="en-US"/>
+        </w:rPr>
+      </w:pPr>
+      <w:r>
+        <w:rPr>
+          <w:sz w:val="20"/>
+          <w:szCs w:val="20"/>
+          <w:lang w:val="en-US"/>
+        </w:rPr>
+        <w:t xml:space="preserve"> </w:t>
+      </w:r>
       <w:r>
         <w:rPr>
           <w:noProof/>
@@ -480,6 +457,113 @@
           <w:szCs w:val="20"/>
           <w:lang w:val="en-US"/>
         </w:rPr>
+        <w:drawing>
+          <wp:inline distT="114300" distB="114300" distL="114300" distR="114300" wp14:anchorId="2F53C55F" wp14:editId="3BC79BE3">
+            <wp:extent cx="2880000" cy="1618560"/>
+            <wp:effectExtent l="0" t="0" r="0" b="0"/>
+            <wp:docPr id="6" name="image3.png" descr="Timeline&#10;&#10;Description automatically generated"/>
+            <wp:cNvGraphicFramePr/>
+            <a:graphic xmlns:a="http://schemas.openxmlformats.org/drawingml/2006/main">
+              <a:graphicData uri="http://schemas.openxmlformats.org/drawingml/2006/picture">
+                <pic:pic xmlns:pic="http://schemas.openxmlformats.org/drawingml/2006/picture">
+                  <pic:nvPicPr>
+                    <pic:cNvPr id="6" name="image3.png" descr="Timeline&#10;&#10;Description automatically generated"/>
+                    <pic:cNvPicPr preferRelativeResize="0"/>
+                  </pic:nvPicPr>
+                  <pic:blipFill>
+                    <a:blip r:embed="rId10"/>
+                    <a:srcRect/>
+                    <a:stretch>
+                      <a:fillRect/>
+                    </a:stretch>
+                  </pic:blipFill>
+                  <pic:spPr>
+                    <a:xfrm>
+                      <a:off x="0" y="0"/>
+                      <a:ext cx="2880000" cy="1618560"/>
+                    </a:xfrm>
+                    <a:prstGeom prst="rect">
+                      <a:avLst/>
+                    </a:prstGeom>
+                    <a:ln/>
+                  </pic:spPr>
+                </pic:pic>
+              </a:graphicData>
+            </a:graphic>
+          </wp:inline>
+        </w:drawing>
+      </w:r>
+    </w:p>
+    <w:p>
+      <w:pPr>
+        <w:pStyle w:val="Caption"/>
+        <w:jc w:val="center"/>
+        <w:rPr>
+          <w:szCs w:val="20"/>
+          <w:lang w:val="en-US"/>
+        </w:rPr>
+      </w:pPr>
+      <w:r>
+        <w:t xml:space="preserve">Figure </w:t>
+      </w:r>
+      <w:r>
+        <w:fldChar w:fldCharType="begin"/>
+      </w:r>
+      <w:r>
+        <w:instrText xml:space="preserve"> SEQ Figure \* ARABIC </w:instrText>
+      </w:r>
+      <w:r>
+        <w:fldChar w:fldCharType="separate"/>
+      </w:r>
+      <w:r>
+        <w:rPr>
+          <w:noProof/>
+        </w:rPr>
+        <w:t>2</w:t>
+      </w:r>
+      <w:r>
+        <w:rPr>
+          <w:noProof/>
+        </w:rPr>
+        <w:fldChar w:fldCharType="end"/>
+      </w:r>
+      <w:r>
+        <w:t xml:space="preserve">: </w:t>
+      </w:r>
+      <w:r>
+        <w:rPr>
+          <w:szCs w:val="20"/>
+          <w:lang w:val="en-US"/>
+        </w:rPr>
+        <w:t xml:space="preserve"> simulation files ready to be loaded in the viewer</w:t>
+      </w:r>
+    </w:p>
+    <w:p>
+      <w:pPr>
+        <w:rPr>
+          <w:lang w:val="en-US"/>
+        </w:rPr>
+      </w:pPr>
+      <w:r>
+        <w:rPr>
+          <w:lang w:val="en-US"/>
+        </w:rPr>
+        <w:t>There is a toolbar to the right of the file input box. The first button in the toolbar (cloud icon) allows users to load simulation results from the RISE platform. The RISE platform holds a collection of simulation results to use as demos. Below is a screenshot with some models currently available.</w:t>
+      </w:r>
+    </w:p>
+    <w:p>
+      <w:pPr>
+        <w:keepNext/>
+        <w:jc w:val="center"/>
+      </w:pPr>
+      <w:r>
+        <w:rPr>
+          <w:noProof/>
+          <w:sz w:val="20"/>
+          <w:szCs w:val="20"/>
+          <w:lang w:val="en-US"/>
+        </w:rPr>
+        <w:lastRenderedPageBreak/>
         <w:drawing>
           <wp:inline distT="114300" distB="114300" distL="114300" distR="114300" wp14:anchorId="73B42D27" wp14:editId="62351B44">
             <wp:extent cx="1440000" cy="1785600"/>
@@ -494,7 +578,7 @@
                     <pic:cNvPicPr preferRelativeResize="0"/>
                   </pic:nvPicPr>
                   <pic:blipFill>
-                    <a:blip r:embed="rId10"/>
+                    <a:blip r:embed="rId11"/>
                     <a:srcRect/>
                     <a:stretch>
                       <a:fillRect/>
@@ -550,14 +634,27 @@
       <w:r>
         <w:t xml:space="preserve">Figure </w:t>
       </w:r>
-      <w:fldSimple w:instr=" SEQ Figure \* ARABIC ">
-        <w:r>
-          <w:rPr>
-            <w:noProof/>
-          </w:rPr>
-          <w:t>3</w:t>
-        </w:r>
-      </w:fldSimple>
+      <w:r>
+        <w:fldChar w:fldCharType="begin"/>
+      </w:r>
+      <w:r>
+        <w:instrText xml:space="preserve"> SEQ Figure \* ARABIC </w:instrText>
+      </w:r>
+      <w:r>
+        <w:fldChar w:fldCharType="separate"/>
+      </w:r>
+      <w:r>
+        <w:rPr>
+          <w:noProof/>
+        </w:rPr>
+        <w:t>3</w:t>
+      </w:r>
+      <w:r>
+        <w:rPr>
+          <w:noProof/>
+        </w:rPr>
+        <w:fldChar w:fldCharType="end"/>
+      </w:r>
       <w:r>
         <w:t>:</w:t>
       </w:r>
@@ -626,7 +723,6 @@
           <w:szCs w:val="20"/>
           <w:lang w:val="en-US"/>
         </w:rPr>
-        <w:lastRenderedPageBreak/>
         <w:drawing>
           <wp:inline distT="114300" distB="114300" distL="114300" distR="114300" wp14:anchorId="2A63E156" wp14:editId="54C86DB8">
             <wp:extent cx="3559013" cy="2639677"/>
@@ -641,7 +737,7 @@
                     <pic:cNvPicPr preferRelativeResize="0"/>
                   </pic:nvPicPr>
                   <pic:blipFill>
-                    <a:blip r:embed="rId11"/>
+                    <a:blip r:embed="rId12"/>
                     <a:srcRect/>
                     <a:stretch>
                       <a:fillRect/>
@@ -692,7 +788,7 @@
                     <pic:cNvPicPr preferRelativeResize="0"/>
                   </pic:nvPicPr>
                   <pic:blipFill>
-                    <a:blip r:embed="rId12"/>
+                    <a:blip r:embed="rId13"/>
                     <a:srcRect/>
                     <a:stretch>
                       <a:fillRect/>
@@ -727,14 +823,27 @@
       <w:r>
         <w:t xml:space="preserve">Figure </w:t>
       </w:r>
-      <w:fldSimple w:instr=" SEQ Figure \* ARABIC ">
-        <w:r>
-          <w:rPr>
-            <w:noProof/>
-          </w:rPr>
-          <w:t>4</w:t>
-        </w:r>
-      </w:fldSimple>
+      <w:r>
+        <w:fldChar w:fldCharType="begin"/>
+      </w:r>
+      <w:r>
+        <w:instrText xml:space="preserve"> SEQ Figure \* ARABIC </w:instrText>
+      </w:r>
+      <w:r>
+        <w:fldChar w:fldCharType="separate"/>
+      </w:r>
+      <w:r>
+        <w:rPr>
+          <w:noProof/>
+        </w:rPr>
+        <w:t>4</w:t>
+      </w:r>
+      <w:r>
+        <w:rPr>
+          <w:noProof/>
+        </w:rPr>
+        <w:fldChar w:fldCharType="end"/>
+      </w:r>
       <w:r>
         <w:t>:</w:t>
       </w:r>
@@ -769,27 +878,27 @@
         <w:rPr>
           <w:lang w:val="en-US"/>
         </w:rPr>
-        <w:t>Finally, there is also a playback bar that allows users to navigate through the simulation time steps. The playback bar is located below the main simulation visualization. Users can move forward or backwards a single frame, animate the simulation backwards or forwards or jump to the end or the beginning of the simulation. Users can also use the slider to move through the time steps of the simulation.</w:t>
-      </w:r>
-    </w:p>
-    <w:p>
-      <w:pPr>
-        <w:rPr>
-          <w:lang w:val="en-US"/>
-        </w:rPr>
-      </w:pPr>
-      <w:r>
-        <w:rPr>
-          <w:lang w:val="en-US"/>
-        </w:rPr>
-        <w:t xml:space="preserve"> To the right of the bar, a record button allows users to record their simulation as </w:t>
-      </w:r>
-      <w:proofErr w:type="gramStart"/>
-      <w:r>
-        <w:rPr>
-          <w:lang w:val="en-US"/>
-        </w:rPr>
-        <w:t xml:space="preserve">a </w:t>
+        <w:t xml:space="preserve">Finally, there is also a playback bar that allows users to navigate through the simulation time steps. The playback bar is located below the main simulation visualization. Users can move forward or backwards a single frame, animate the simulation backwards or forwards or jump </w:t>
+      </w:r>
+      <w:r>
+        <w:rPr>
+          <w:lang w:val="en-US"/>
+        </w:rPr>
+        <w:lastRenderedPageBreak/>
+        <w:t>to the end or the beginning of the simulation. Users can also use the slider to move through the time steps of the simulation.</w:t>
+      </w:r>
+    </w:p>
+    <w:p>
+      <w:pPr>
+        <w:rPr>
+          <w:lang w:val="en-US"/>
+        </w:rPr>
+      </w:pPr>
+      <w:r>
+        <w:rPr>
+          <w:lang w:val="en-US"/>
+        </w:rPr>
+        <w:t xml:space="preserve"> To the right of the bar, a record button allows users to record their simulation as a </w:t>
       </w:r>
       <w:r>
         <w:rPr>
@@ -807,7 +916,6 @@
         <w:t>webm</w:t>
       </w:r>
       <w:proofErr w:type="spellEnd"/>
-      <w:proofErr w:type="gramEnd"/>
       <w:r>
         <w:rPr>
           <w:lang w:val="en-US"/>
@@ -846,7 +954,7 @@
                     <pic:cNvPicPr preferRelativeResize="0"/>
                   </pic:nvPicPr>
                   <pic:blipFill>
-                    <a:blip r:embed="rId13"/>
+                    <a:blip r:embed="rId14"/>
                     <a:srcRect/>
                     <a:stretch>
                       <a:fillRect/>
@@ -881,14 +989,27 @@
       <w:r>
         <w:t xml:space="preserve">Figure </w:t>
       </w:r>
-      <w:fldSimple w:instr=" SEQ Figure \* ARABIC ">
-        <w:r>
-          <w:rPr>
-            <w:noProof/>
-          </w:rPr>
-          <w:t>5</w:t>
-        </w:r>
-      </w:fldSimple>
+      <w:r>
+        <w:fldChar w:fldCharType="begin"/>
+      </w:r>
+      <w:r>
+        <w:instrText xml:space="preserve"> SEQ Figure \* ARABIC </w:instrText>
+      </w:r>
+      <w:r>
+        <w:fldChar w:fldCharType="separate"/>
+      </w:r>
+      <w:r>
+        <w:rPr>
+          <w:noProof/>
+        </w:rPr>
+        <w:t>5</w:t>
+      </w:r>
+      <w:r>
+        <w:rPr>
+          <w:noProof/>
+        </w:rPr>
+        <w:fldChar w:fldCharType="end"/>
+      </w:r>
       <w:r>
         <w:t>:</w:t>
       </w:r>
@@ -902,6 +1023,25 @@
     </w:p>
     <w:p>
       <w:pPr>
+        <w:spacing w:before="0" w:after="0"/>
+        <w:jc w:val="left"/>
+        <w:rPr>
+          <w:rFonts w:asciiTheme="majorHAnsi" w:hAnsiTheme="majorHAnsi"/>
+          <w:color w:val="365F91" w:themeColor="accent1" w:themeShade="BF"/>
+          <w:sz w:val="36"/>
+          <w:szCs w:val="28"/>
+          <w:lang w:val="en-US"/>
+        </w:rPr>
+      </w:pPr>
+      <w:r>
+        <w:rPr>
+          <w:lang w:val="en-US"/>
+        </w:rPr>
+        <w:br w:type="page"/>
+      </w:r>
+    </w:p>
+    <w:p>
+      <w:pPr>
         <w:pStyle w:val="Heading2"/>
         <w:rPr>
           <w:lang w:val="en-US"/>
@@ -911,6 +1051,7 @@
         <w:rPr>
           <w:lang w:val="en-US"/>
         </w:rPr>
+        <w:lastRenderedPageBreak/>
         <w:t>Reading</w:t>
       </w:r>
       <w:r>
@@ -1026,7 +1167,6 @@
         <w:rPr>
           <w:lang w:val="en-US"/>
         </w:rPr>
-        <w:lastRenderedPageBreak/>
         <w:t>Simulation results (.log)</w:t>
       </w:r>
     </w:p>
@@ -1106,38 +1246,13 @@
         <w:t xml:space="preserve"> extension for </w:t>
       </w:r>
       <w:r>
-        <w:t>CD++2.0 (Cell-DEVS</w:t>
-      </w:r>
-      <w:proofErr w:type="gramStart"/>
-      <w:r>
-        <w:t>),</w:t>
-      </w:r>
-      <w:r>
-        <w:rPr>
-          <w:lang w:val="en-US"/>
-        </w:rPr>
-        <w:t>.</w:t>
-      </w:r>
-      <w:proofErr w:type="gramEnd"/>
-      <w:r>
-        <w:rPr>
-          <w:lang w:val="en-US"/>
-        </w:rPr>
-        <w:t xml:space="preserve"> In the case of Cadmium, there can be multiple log files, so the user </w:t>
-      </w:r>
-      <w:proofErr w:type="gramStart"/>
-      <w:r>
-        <w:rPr>
-          <w:lang w:val="en-US"/>
-        </w:rPr>
-        <w:t>has to</w:t>
-      </w:r>
-      <w:proofErr w:type="gramEnd"/>
-      <w:r>
-        <w:rPr>
-          <w:lang w:val="en-US"/>
-        </w:rPr>
-        <w:t xml:space="preserve"> choose the log file that contains the simulation message, specified with the “</w:t>
+        <w:t>CD++2.0 (Cell-DEVS),</w:t>
+      </w:r>
+      <w:r>
+        <w:rPr>
+          <w:lang w:val="en-US"/>
+        </w:rPr>
+        <w:t>. In the case of Cadmium, there can be multiple log files, so the user has to choose the log file that contains the simulation message, specified with the “</w:t>
       </w:r>
       <w:proofErr w:type="spellStart"/>
       <w:r>
@@ -1178,15 +1293,7 @@
       </w:r>
       <w:proofErr w:type="spellEnd"/>
       <w:r>
-        <w:t xml:space="preserve"> I / 00:00:00:000 / </w:t>
-      </w:r>
-      <w:proofErr w:type="gramStart"/>
-      <w:r>
-        <w:t>Root(</w:t>
-      </w:r>
-      <w:proofErr w:type="gramEnd"/>
-      <w:r>
-        <w:t>00) para top(01)</w:t>
+        <w:t xml:space="preserve"> I / 00:00:00:000 / Root(00) para top(01)</w:t>
       </w:r>
     </w:p>
     <w:p>
@@ -1200,15 +1307,7 @@
       </w:r>
       <w:proofErr w:type="spellEnd"/>
       <w:r>
-        <w:t xml:space="preserve"> I / 00:00:00:000 / </w:t>
-      </w:r>
-      <w:proofErr w:type="gramStart"/>
-      <w:r>
-        <w:t>top(</w:t>
-      </w:r>
-      <w:proofErr w:type="gramEnd"/>
-      <w:r>
-        <w:t>01) para lug(02)</w:t>
+        <w:t xml:space="preserve"> I / 00:00:00:000 / top(01) para lug(02)</w:t>
       </w:r>
     </w:p>
     <w:p>
@@ -1222,15 +1321,7 @@
       </w:r>
       <w:proofErr w:type="spellEnd"/>
       <w:r>
-        <w:t xml:space="preserve"> I / 00:00:00:000 / </w:t>
-      </w:r>
-      <w:proofErr w:type="gramStart"/>
-      <w:r>
-        <w:t>lug(</w:t>
-      </w:r>
-      <w:proofErr w:type="gramEnd"/>
-      <w:r>
-        <w:t>02) para lug(0,0,0)(03</w:t>
+        <w:t xml:space="preserve"> I / 00:00:00:000 / lug(02) para lug(0,0,0)(03</w:t>
       </w:r>
       <w:r>
         <w:t>)</w:t>
@@ -1257,14 +1348,27 @@
       <w:r>
         <w:t xml:space="preserve">Figure </w:t>
       </w:r>
-      <w:fldSimple w:instr=" SEQ Figure \* ARABIC ">
-        <w:r>
-          <w:rPr>
-            <w:noProof/>
-          </w:rPr>
-          <w:t>6</w:t>
-        </w:r>
-      </w:fldSimple>
+      <w:r>
+        <w:fldChar w:fldCharType="begin"/>
+      </w:r>
+      <w:r>
+        <w:instrText xml:space="preserve"> SEQ Figure \* ARABIC </w:instrText>
+      </w:r>
+      <w:r>
+        <w:fldChar w:fldCharType="separate"/>
+      </w:r>
+      <w:r>
+        <w:rPr>
+          <w:noProof/>
+        </w:rPr>
+        <w:t>6</w:t>
+      </w:r>
+      <w:r>
+        <w:rPr>
+          <w:noProof/>
+        </w:rPr>
+        <w:fldChar w:fldCharType="end"/>
+      </w:r>
       <w:r>
         <w:t>:</w:t>
       </w:r>
@@ -1327,15 +1431,7 @@
         <w:t xml:space="preserve"> </w:t>
       </w:r>
       <w:r>
-        <w:t xml:space="preserve">L / I / </w:t>
-      </w:r>
-      <w:proofErr w:type="gramStart"/>
-      <w:r>
-        <w:t>00:00:00:000:0</w:t>
-      </w:r>
-      <w:proofErr w:type="gramEnd"/>
-      <w:r>
-        <w:t xml:space="preserve"> / top(2168) / </w:t>
+        <w:t xml:space="preserve">L / I / 00:00:00:000:0 / top(2168) / </w:t>
       </w:r>
       <w:proofErr w:type="spellStart"/>
       <w:r>
@@ -1377,28 +1473,43 @@
         <w:rPr>
           <w:lang w:val="fr-CA"/>
         </w:rPr>
-        <w:t>computer_</w:t>
-      </w:r>
-      <w:proofErr w:type="gramStart"/>
+        <w:t>computer_lab</w:t>
+      </w:r>
+      <w:proofErr w:type="spellEnd"/>
       <w:r>
         <w:rPr>
           <w:lang w:val="fr-CA"/>
         </w:rPr>
-        <w:t>lab</w:t>
+        <w:t xml:space="preserve">(0,0)(02) / 00:00:00:000:0 / </w:t>
+      </w:r>
+      <w:proofErr w:type="spellStart"/>
+      <w:r>
+        <w:rPr>
+          <w:lang w:val="fr-CA"/>
+        </w:rPr>
+        <w:t>computer_lab</w:t>
       </w:r>
       <w:proofErr w:type="spellEnd"/>
       <w:r>
         <w:rPr>
           <w:lang w:val="fr-CA"/>
         </w:rPr>
-        <w:t>(</w:t>
-      </w:r>
-      <w:proofErr w:type="gramEnd"/>
-      <w:r>
+        <w:t>(01)</w:t>
+      </w:r>
+    </w:p>
+    <w:p>
+      <w:pPr>
+        <w:pStyle w:val="Code"/>
+        <w:ind w:left="0" w:right="-43"/>
         <w:rPr>
           <w:lang w:val="fr-CA"/>
         </w:rPr>
-        <w:t xml:space="preserve">0,0)(02) / 00:00:00:000:0 / </w:t>
+      </w:pPr>
+      <w:r>
+        <w:rPr>
+          <w:lang w:val="fr-CA"/>
+        </w:rPr>
+        <w:t xml:space="preserve">0 / L / D / 00:00:00:000:0 / </w:t>
       </w:r>
       <w:proofErr w:type="spellStart"/>
       <w:r>
@@ -1412,50 +1523,7 @@
         <w:rPr>
           <w:lang w:val="fr-CA"/>
         </w:rPr>
-        <w:t>(01)</w:t>
-      </w:r>
-    </w:p>
-    <w:p>
-      <w:pPr>
-        <w:pStyle w:val="Code"/>
-        <w:ind w:left="0" w:right="-43"/>
-        <w:rPr>
-          <w:lang w:val="fr-CA"/>
-        </w:rPr>
-      </w:pPr>
-      <w:r>
-        <w:rPr>
-          <w:lang w:val="fr-CA"/>
-        </w:rPr>
-        <w:t xml:space="preserve">0 / L / D / 00:00:00:000:0 / </w:t>
-      </w:r>
-      <w:proofErr w:type="spellStart"/>
-      <w:r>
-        <w:rPr>
-          <w:lang w:val="fr-CA"/>
-        </w:rPr>
-        <w:t>computer_</w:t>
-      </w:r>
-      <w:proofErr w:type="gramStart"/>
-      <w:r>
-        <w:rPr>
-          <w:lang w:val="fr-CA"/>
-        </w:rPr>
-        <w:t>lab</w:t>
-      </w:r>
-      <w:proofErr w:type="spellEnd"/>
-      <w:r>
-        <w:rPr>
-          <w:lang w:val="fr-CA"/>
-        </w:rPr>
-        <w:t>(</w:t>
-      </w:r>
-      <w:proofErr w:type="gramEnd"/>
-      <w:r>
-        <w:rPr>
-          <w:lang w:val="fr-CA"/>
-        </w:rPr>
-        <w:t xml:space="preserve">0,1)(03) / 00:00:00:000:0 / </w:t>
+        <w:t xml:space="preserve">(0,1)(03) / 00:00:00:000:0 / </w:t>
       </w:r>
       <w:proofErr w:type="spellStart"/>
       <w:r>
@@ -1501,14 +1569,27 @@
       <w:r>
         <w:t xml:space="preserve">Figure </w:t>
       </w:r>
-      <w:fldSimple w:instr=" SEQ Figure \* ARABIC ">
-        <w:r>
-          <w:rPr>
-            <w:noProof/>
-          </w:rPr>
-          <w:t>7</w:t>
-        </w:r>
-      </w:fldSimple>
+      <w:r>
+        <w:fldChar w:fldCharType="begin"/>
+      </w:r>
+      <w:r>
+        <w:instrText xml:space="preserve"> SEQ Figure \* ARABIC </w:instrText>
+      </w:r>
+      <w:r>
+        <w:fldChar w:fldCharType="separate"/>
+      </w:r>
+      <w:r>
+        <w:rPr>
+          <w:noProof/>
+        </w:rPr>
+        <w:t>7</w:t>
+      </w:r>
+      <w:r>
+        <w:rPr>
+          <w:noProof/>
+        </w:rPr>
+        <w:fldChar w:fldCharType="end"/>
+      </w:r>
       <w:r>
         <w:t>:</w:t>
       </w:r>
@@ -1554,19 +1635,11 @@
           <w:lang w:val="en-US"/>
         </w:rPr>
       </w:pPr>
-      <w:proofErr w:type="gramStart"/>
-      <w:r>
-        <w:rPr>
-          <w:lang w:val="en-US"/>
-        </w:rPr>
-        <w:t>Model</w:t>
-      </w:r>
-      <w:proofErr w:type="gramEnd"/>
-      <w:r>
-        <w:rPr>
-          <w:lang w:val="en-US"/>
-        </w:rPr>
-        <w:t xml:space="preserve"> make file (.ma)</w:t>
+      <w:r>
+        <w:rPr>
+          <w:lang w:val="en-US"/>
+        </w:rPr>
+        <w:t>Model make file (.ma)</w:t>
       </w:r>
     </w:p>
     <w:p>
@@ -1643,6 +1716,7 @@
         <w:rPr>
           <w:lang w:val="en-US"/>
         </w:rPr>
+        <w:lastRenderedPageBreak/>
         <w:t>Models (required): each model is identified by a name within square brackets. In the example below, 2 models are identified (top and sender).</w:t>
       </w:r>
     </w:p>
@@ -1733,7 +1807,6 @@
         <w:rPr>
           <w:lang w:val="en-US"/>
         </w:rPr>
-        <w:lastRenderedPageBreak/>
         <w:t>Dimensions (required): Dimensions are usually specified through the “dim” key but a combination of “width and “height” is also supported. These are the dimensions of the cell-space. In the example below, the dimensions are 100, 100, 2</w:t>
       </w:r>
     </w:p>
@@ -1869,15 +1942,7 @@
         <w:ind w:left="0" w:right="-43"/>
       </w:pPr>
       <w:r>
-        <w:t>#</w:t>
-      </w:r>
-      <w:proofErr w:type="gramStart"/>
-      <w:r>
-        <w:t>include</w:t>
-      </w:r>
-      <w:proofErr w:type="gramEnd"/>
-      <w:r>
-        <w:t xml:space="preserve"> (macros.inc)</w:t>
+        <w:t>#include (macros.inc)</w:t>
       </w:r>
     </w:p>
     <w:p>
@@ -1894,13 +1959,8 @@
         <w:pStyle w:val="Code"/>
         <w:ind w:left="0" w:right="-43"/>
       </w:pPr>
-      <w:proofErr w:type="gramStart"/>
-      <w:r>
-        <w:t>components :</w:t>
-      </w:r>
-      <w:proofErr w:type="gramEnd"/>
-      <w:r>
-        <w:t xml:space="preserve"> LUG</w:t>
+      <w:r>
+        <w:t>components : LUG</w:t>
       </w:r>
     </w:p>
     <w:p>
@@ -1923,41 +1983,26 @@
         <w:pStyle w:val="Code"/>
         <w:ind w:left="0" w:right="-43"/>
       </w:pPr>
-      <w:proofErr w:type="gramStart"/>
-      <w:r>
-        <w:t>type :</w:t>
-      </w:r>
-      <w:proofErr w:type="gramEnd"/>
-      <w:r>
-        <w:t xml:space="preserve"> cell</w:t>
-      </w:r>
-    </w:p>
-    <w:p>
-      <w:pPr>
-        <w:pStyle w:val="Code"/>
-        <w:ind w:left="0" w:right="-43"/>
-      </w:pPr>
-      <w:proofErr w:type="gramStart"/>
-      <w:r>
-        <w:t>dim :</w:t>
-      </w:r>
-      <w:proofErr w:type="gramEnd"/>
-      <w:r>
-        <w:t xml:space="preserve"> (100, 100, 2)</w:t>
-      </w:r>
-    </w:p>
-    <w:p>
-      <w:pPr>
-        <w:pStyle w:val="Code"/>
-        <w:ind w:left="0" w:right="-43"/>
-      </w:pPr>
-      <w:proofErr w:type="gramStart"/>
-      <w:r>
-        <w:t>delay :</w:t>
-      </w:r>
-      <w:proofErr w:type="gramEnd"/>
-      <w:r>
-        <w:t xml:space="preserve"> transport</w:t>
+      <w:r>
+        <w:t>type : cell</w:t>
+      </w:r>
+    </w:p>
+    <w:p>
+      <w:pPr>
+        <w:pStyle w:val="Code"/>
+        <w:ind w:left="0" w:right="-43"/>
+      </w:pPr>
+      <w:r>
+        <w:t>dim : (100, 100, 2)</w:t>
+      </w:r>
+    </w:p>
+    <w:p>
+      <w:pPr>
+        <w:pStyle w:val="Code"/>
+        <w:ind w:left="0" w:right="-43"/>
+      </w:pPr>
+      <w:r>
+        <w:t>delay : transport</w:t>
       </w:r>
     </w:p>
     <w:p>
@@ -1966,73 +2011,48 @@
         <w:ind w:left="0" w:right="-43"/>
       </w:pPr>
       <w:proofErr w:type="spellStart"/>
-      <w:proofErr w:type="gramStart"/>
       <w:r>
         <w:t>defaultDelayTime</w:t>
       </w:r>
       <w:proofErr w:type="spellEnd"/>
       <w:r>
-        <w:t xml:space="preserve"> :</w:t>
-      </w:r>
-      <w:proofErr w:type="gramEnd"/>
-      <w:r>
-        <w:t xml:space="preserve"> 100</w:t>
-      </w:r>
-    </w:p>
-    <w:p>
-      <w:pPr>
-        <w:pStyle w:val="Code"/>
-        <w:ind w:left="0" w:right="-43"/>
-      </w:pPr>
-      <w:proofErr w:type="gramStart"/>
-      <w:r>
-        <w:t>border :</w:t>
-      </w:r>
-      <w:proofErr w:type="gramEnd"/>
-      <w:r>
-        <w:t xml:space="preserve"> wrapped </w:t>
-      </w:r>
-    </w:p>
-    <w:p>
-      <w:pPr>
-        <w:pStyle w:val="Code"/>
-        <w:ind w:left="0" w:right="-43"/>
-      </w:pPr>
-      <w:proofErr w:type="gramStart"/>
-      <w:r>
-        <w:t>neighbors :</w:t>
-      </w:r>
-      <w:proofErr w:type="gramEnd"/>
-      <w:r>
-        <w:t xml:space="preserve"> LUG(-1,-1,0) LUG(-1,0,0) LUG(-1,1,0) </w:t>
-      </w:r>
-    </w:p>
-    <w:p>
-      <w:pPr>
-        <w:pStyle w:val="Code"/>
-        <w:ind w:left="0" w:right="-43"/>
-      </w:pPr>
-      <w:proofErr w:type="gramStart"/>
-      <w:r>
-        <w:t>neighbors :</w:t>
-      </w:r>
-      <w:proofErr w:type="gramEnd"/>
-      <w:r>
-        <w:t xml:space="preserve"> LUG(0,-1,0)  LUG(0,0,0) LUG(0,0,1) LUG(0,1,0)</w:t>
-      </w:r>
-    </w:p>
-    <w:p>
-      <w:pPr>
-        <w:pStyle w:val="Code"/>
-        <w:ind w:left="0" w:right="-43"/>
-      </w:pPr>
-      <w:proofErr w:type="gramStart"/>
-      <w:r>
-        <w:t>neighbors :</w:t>
-      </w:r>
-      <w:proofErr w:type="gramEnd"/>
-      <w:r>
-        <w:t xml:space="preserve"> LUG(1,-1,0)  LUG(1,0,0)  LUG(1,1,0)</w:t>
+        <w:t xml:space="preserve"> : 100</w:t>
+      </w:r>
+    </w:p>
+    <w:p>
+      <w:pPr>
+        <w:pStyle w:val="Code"/>
+        <w:ind w:left="0" w:right="-43"/>
+      </w:pPr>
+      <w:r>
+        <w:t xml:space="preserve">border : wrapped </w:t>
+      </w:r>
+    </w:p>
+    <w:p>
+      <w:pPr>
+        <w:pStyle w:val="Code"/>
+        <w:ind w:left="0" w:right="-43"/>
+      </w:pPr>
+      <w:r>
+        <w:t xml:space="preserve">neighbors : LUG(-1,-1,0) LUG(-1,0,0) LUG(-1,1,0) </w:t>
+      </w:r>
+    </w:p>
+    <w:p>
+      <w:pPr>
+        <w:pStyle w:val="Code"/>
+        <w:ind w:left="0" w:right="-43"/>
+      </w:pPr>
+      <w:r>
+        <w:t>neighbors : LUG(0,-1,0)  LUG(0,0,0) LUG(0,0,1) LUG(0,1,0)</w:t>
+      </w:r>
+    </w:p>
+    <w:p>
+      <w:pPr>
+        <w:pStyle w:val="Code"/>
+        <w:ind w:left="0" w:right="-43"/>
+      </w:pPr>
+      <w:r>
+        <w:t>neighbors : LUG(1,-1,0)  LUG(1,0,0)  LUG(1,1,0)</w:t>
       </w:r>
     </w:p>
     <w:p>
@@ -2041,17 +2061,12 @@
         <w:ind w:left="0" w:right="-43"/>
       </w:pPr>
       <w:proofErr w:type="spellStart"/>
-      <w:proofErr w:type="gramStart"/>
       <w:r>
         <w:t>initialvalue</w:t>
       </w:r>
       <w:proofErr w:type="spellEnd"/>
       <w:r>
-        <w:t xml:space="preserve"> :</w:t>
-      </w:r>
-      <w:proofErr w:type="gramEnd"/>
-      <w:r>
-        <w:t xml:space="preserve"> 0</w:t>
+        <w:t xml:space="preserve"> : 0</w:t>
       </w:r>
     </w:p>
     <w:p>
@@ -2060,17 +2075,12 @@
         <w:ind w:left="0" w:right="-43"/>
       </w:pPr>
       <w:proofErr w:type="spellStart"/>
-      <w:proofErr w:type="gramStart"/>
       <w:r>
         <w:t>initialcellsvalue</w:t>
       </w:r>
       <w:proofErr w:type="spellEnd"/>
       <w:r>
-        <w:t xml:space="preserve"> :</w:t>
-      </w:r>
-      <w:proofErr w:type="gramEnd"/>
-      <w:r>
-        <w:t xml:space="preserve"> </w:t>
+        <w:t xml:space="preserve"> : </w:t>
       </w:r>
       <w:proofErr w:type="spellStart"/>
       <w:r>
@@ -2084,17 +2094,12 @@
         <w:ind w:left="0" w:right="-43"/>
       </w:pPr>
       <w:proofErr w:type="spellStart"/>
-      <w:proofErr w:type="gramStart"/>
       <w:r>
         <w:t>localtransition</w:t>
       </w:r>
       <w:proofErr w:type="spellEnd"/>
       <w:r>
-        <w:t xml:space="preserve"> :</w:t>
-      </w:r>
-      <w:proofErr w:type="gramEnd"/>
-      <w:r>
-        <w:t xml:space="preserve"> LUG-rule</w:t>
+        <w:t xml:space="preserve"> : LUG-rule</w:t>
       </w:r>
     </w:p>
     <w:p>
@@ -2117,55 +2122,35 @@
         <w:pStyle w:val="Code"/>
         <w:ind w:left="0" w:right="-43"/>
       </w:pPr>
-      <w:proofErr w:type="gramStart"/>
-      <w:r>
-        <w:t>rule :</w:t>
-      </w:r>
-      <w:proofErr w:type="gramEnd"/>
-      <w:r>
-        <w:t xml:space="preserve"> {(0,0,0) + 2} 100 { #macro(NonUrban) and #macro(Logistic) }</w:t>
-      </w:r>
-    </w:p>
-    <w:p>
-      <w:pPr>
-        <w:pStyle w:val="Code"/>
-        <w:ind w:left="0" w:right="-43"/>
-      </w:pPr>
-      <w:proofErr w:type="gramStart"/>
-      <w:r>
-        <w:t>rule :</w:t>
-      </w:r>
-      <w:proofErr w:type="gramEnd"/>
-      <w:r>
-        <w:t xml:space="preserve"> {(0,0,0) - 1} 100 { #macro(Growing) }</w:t>
-      </w:r>
-    </w:p>
-    <w:p>
-      <w:pPr>
-        <w:pStyle w:val="Code"/>
-        <w:ind w:left="0" w:right="-43"/>
-      </w:pPr>
-      <w:proofErr w:type="gramStart"/>
-      <w:r>
-        <w:t>rule :</w:t>
-      </w:r>
-      <w:proofErr w:type="gramEnd"/>
-      <w:r>
-        <w:t xml:space="preserve"> {(0,0,0) + 1} 100 { #macro(Urban) and (#macro(UrbanNeighborCount) &lt; 9) }</w:t>
-      </w:r>
-    </w:p>
-    <w:p>
-      <w:pPr>
-        <w:pStyle w:val="Code"/>
-        <w:ind w:left="0" w:right="-43"/>
-      </w:pPr>
-      <w:proofErr w:type="gramStart"/>
-      <w:r>
-        <w:t>rule :</w:t>
-      </w:r>
-      <w:proofErr w:type="gramEnd"/>
-      <w:r>
-        <w:t xml:space="preserve"> {(0,0,0)} 100 { t }</w:t>
+      <w:r>
+        <w:t>rule : {(0,0,0) + 2} 100 { #macro(NonUrban) and #macro(Logistic) }</w:t>
+      </w:r>
+    </w:p>
+    <w:p>
+      <w:pPr>
+        <w:pStyle w:val="Code"/>
+        <w:ind w:left="0" w:right="-43"/>
+      </w:pPr>
+      <w:r>
+        <w:t>rule : {(0,0,0) - 1} 100 { #macro(Growing) }</w:t>
+      </w:r>
+    </w:p>
+    <w:p>
+      <w:pPr>
+        <w:pStyle w:val="Code"/>
+        <w:ind w:left="0" w:right="-43"/>
+      </w:pPr>
+      <w:r>
+        <w:t>rule : {(0,0,0) + 1} 100 { #macro(Urban) and (#macro(UrbanNeighborCount) &lt; 9) }</w:t>
+      </w:r>
+    </w:p>
+    <w:p>
+      <w:pPr>
+        <w:pStyle w:val="Code"/>
+        <w:ind w:left="0" w:right="-43"/>
+      </w:pPr>
+      <w:r>
+        <w:t>rule : {(0,0,0)} 100 { t }</w:t>
       </w:r>
     </w:p>
     <w:p>
@@ -2180,14 +2165,27 @@
       <w:r>
         <w:t xml:space="preserve">Figure </w:t>
       </w:r>
-      <w:fldSimple w:instr=" SEQ Figure \* ARABIC ">
-        <w:r>
-          <w:rPr>
-            <w:noProof/>
-          </w:rPr>
-          <w:t>8</w:t>
-        </w:r>
-      </w:fldSimple>
+      <w:r>
+        <w:fldChar w:fldCharType="begin"/>
+      </w:r>
+      <w:r>
+        <w:instrText xml:space="preserve"> SEQ Figure \* ARABIC </w:instrText>
+      </w:r>
+      <w:r>
+        <w:fldChar w:fldCharType="separate"/>
+      </w:r>
+      <w:r>
+        <w:rPr>
+          <w:noProof/>
+        </w:rPr>
+        <w:t>8</w:t>
+      </w:r>
+      <w:r>
+        <w:rPr>
+          <w:noProof/>
+        </w:rPr>
+        <w:fldChar w:fldCharType="end"/>
+      </w:r>
       <w:r>
         <w:t>:</w:t>
       </w:r>
@@ -2303,14 +2301,8 @@
         <w:rPr>
           <w:lang w:val="en-US"/>
         </w:rPr>
-        <w:t xml:space="preserve">This file contains the initial values for the cell-space used when simulating the model. It is an optional file where each row identifies the cell coordinates and values used as an initial value for the cell. The name of the file does not matter but it must have </w:t>
-      </w:r>
-      <w:proofErr w:type="gramStart"/>
-      <w:r>
-        <w:rPr>
-          <w:lang w:val="en-US"/>
-        </w:rPr>
-        <w:t>a .</w:t>
+        <w:lastRenderedPageBreak/>
+        <w:t>This file contains the initial values for the cell-space used when simulating the model. It is an optional file where each row identifies the cell coordinates and values used as an initial value for the cell. The name of the file does not matter but it must have a .</w:t>
       </w:r>
       <w:proofErr w:type="spellStart"/>
       <w:r>
@@ -2320,7 +2312,6 @@
         <w:t>val</w:t>
       </w:r>
       <w:proofErr w:type="spellEnd"/>
-      <w:proofErr w:type="gramEnd"/>
       <w:r>
         <w:rPr>
           <w:lang w:val="en-US"/>
@@ -2418,7 +2409,6 @@
         <w:ind w:left="0" w:right="-43"/>
       </w:pPr>
       <w:r>
-        <w:lastRenderedPageBreak/>
         <w:t>(27, 8) = 500 -700 -11</w:t>
       </w:r>
     </w:p>
@@ -2497,14 +2487,27 @@
       <w:r>
         <w:t xml:space="preserve">Figure </w:t>
       </w:r>
-      <w:fldSimple w:instr=" SEQ Figure \* ARABIC ">
-        <w:r>
-          <w:rPr>
-            <w:noProof/>
-          </w:rPr>
-          <w:t>9</w:t>
-        </w:r>
-      </w:fldSimple>
+      <w:r>
+        <w:fldChar w:fldCharType="begin"/>
+      </w:r>
+      <w:r>
+        <w:instrText xml:space="preserve"> SEQ Figure \* ARABIC </w:instrText>
+      </w:r>
+      <w:r>
+        <w:fldChar w:fldCharType="separate"/>
+      </w:r>
+      <w:r>
+        <w:rPr>
+          <w:noProof/>
+        </w:rPr>
+        <w:t>9</w:t>
+      </w:r>
+      <w:r>
+        <w:rPr>
+          <w:noProof/>
+        </w:rPr>
+        <w:fldChar w:fldCharType="end"/>
+      </w:r>
       <w:r>
         <w:t>:</w:t>
       </w:r>
@@ -2749,14 +2752,27 @@
       <w:r>
         <w:t xml:space="preserve">Figure </w:t>
       </w:r>
-      <w:fldSimple w:instr=" SEQ Figure \* ARABIC ">
-        <w:r>
-          <w:rPr>
-            <w:noProof/>
-          </w:rPr>
-          <w:t>10</w:t>
-        </w:r>
-      </w:fldSimple>
+      <w:r>
+        <w:fldChar w:fldCharType="begin"/>
+      </w:r>
+      <w:r>
+        <w:instrText xml:space="preserve"> SEQ Figure \* ARABIC </w:instrText>
+      </w:r>
+      <w:r>
+        <w:fldChar w:fldCharType="separate"/>
+      </w:r>
+      <w:r>
+        <w:rPr>
+          <w:noProof/>
+        </w:rPr>
+        <w:t>10</w:t>
+      </w:r>
+      <w:r>
+        <w:rPr>
+          <w:noProof/>
+        </w:rPr>
+        <w:fldChar w:fldCharType="end"/>
+      </w:r>
       <w:r>
         <w:t>:</w:t>
       </w:r>
@@ -2825,6 +2841,7 @@
         <w:ind w:left="0" w:right="-43"/>
       </w:pPr>
       <w:r>
+        <w:lastRenderedPageBreak/>
         <w:t>255,0,255</w:t>
       </w:r>
     </w:p>
@@ -2924,14 +2941,27 @@
       <w:r>
         <w:t xml:space="preserve">Figure </w:t>
       </w:r>
-      <w:fldSimple w:instr=" SEQ Figure \* ARABIC ">
-        <w:r>
-          <w:rPr>
-            <w:noProof/>
-          </w:rPr>
-          <w:t>11</w:t>
-        </w:r>
-      </w:fldSimple>
+      <w:r>
+        <w:fldChar w:fldCharType="begin"/>
+      </w:r>
+      <w:r>
+        <w:instrText xml:space="preserve"> SEQ Figure \* ARABIC </w:instrText>
+      </w:r>
+      <w:r>
+        <w:fldChar w:fldCharType="separate"/>
+      </w:r>
+      <w:r>
+        <w:rPr>
+          <w:noProof/>
+        </w:rPr>
+        <w:t>11</w:t>
+      </w:r>
+      <w:r>
+        <w:rPr>
+          <w:noProof/>
+        </w:rPr>
+        <w:fldChar w:fldCharType="end"/>
+      </w:r>
       <w:r>
         <w:t>:</w:t>
       </w:r>
@@ -2968,11 +2998,9 @@
         <w:rPr>
           <w:lang w:val="en-US"/>
         </w:rPr>
-        <w:lastRenderedPageBreak/>
         <w:t>Visualization file (</w:t>
       </w:r>
       <w:proofErr w:type="spellStart"/>
-      <w:proofErr w:type="gramStart"/>
       <w:r>
         <w:rPr>
           <w:lang w:val="en-US"/>
@@ -2980,7 +3008,6 @@
         <w:t>visualization.json</w:t>
       </w:r>
       <w:proofErr w:type="spellEnd"/>
-      <w:proofErr w:type="gramEnd"/>
       <w:r>
         <w:rPr>
           <w:lang w:val="en-US"/>
@@ -3186,7 +3213,7 @@
                     <pic:cNvPicPr preferRelativeResize="0"/>
                   </pic:nvPicPr>
                   <pic:blipFill>
-                    <a:blip r:embed="rId14"/>
+                    <a:blip r:embed="rId15"/>
                     <a:srcRect/>
                     <a:stretch>
                       <a:fillRect/>
@@ -3221,14 +3248,27 @@
       <w:r>
         <w:t xml:space="preserve">Figure </w:t>
       </w:r>
-      <w:fldSimple w:instr=" SEQ Figure \* ARABIC ">
-        <w:r>
-          <w:rPr>
-            <w:noProof/>
-          </w:rPr>
-          <w:t>14</w:t>
-        </w:r>
-      </w:fldSimple>
+      <w:r>
+        <w:fldChar w:fldCharType="begin"/>
+      </w:r>
+      <w:r>
+        <w:instrText xml:space="preserve"> SEQ Figure \* ARABIC </w:instrText>
+      </w:r>
+      <w:r>
+        <w:fldChar w:fldCharType="separate"/>
+      </w:r>
+      <w:r>
+        <w:rPr>
+          <w:noProof/>
+        </w:rPr>
+        <w:t>14</w:t>
+      </w:r>
+      <w:r>
+        <w:rPr>
+          <w:noProof/>
+        </w:rPr>
+        <w:fldChar w:fldCharType="end"/>
+      </w:r>
       <w:r>
         <w:t xml:space="preserve">: </w:t>
       </w:r>
@@ -4098,7 +4138,7 @@
                     <pic:cNvPicPr/>
                   </pic:nvPicPr>
                   <pic:blipFill>
-                    <a:blip r:embed="rId15" cstate="print">
+                    <a:blip r:embed="rId16" cstate="print">
                       <a:extLst>
                         <a:ext uri="{28A0092B-C50C-407E-A947-70E740481C1C}">
                           <a14:useLocalDpi xmlns:a14="http://schemas.microsoft.com/office/drawing/2010/main" val="0"/>
@@ -4136,27 +4176,14 @@
       <w:r>
         <w:t xml:space="preserve">Figure </w:t>
       </w:r>
-      <w:r>
-        <w:fldChar w:fldCharType="begin"/>
-      </w:r>
-      <w:r>
-        <w:instrText xml:space="preserve"> SEQ Figure \* ARABIC </w:instrText>
-      </w:r>
-      <w:r>
-        <w:fldChar w:fldCharType="separate"/>
-      </w:r>
-      <w:r>
-        <w:rPr>
-          <w:noProof/>
-        </w:rPr>
-        <w:t>12</w:t>
-      </w:r>
-      <w:r>
-        <w:rPr>
-          <w:noProof/>
-        </w:rPr>
-        <w:fldChar w:fldCharType="end"/>
-      </w:r>
+      <w:fldSimple w:instr=" SEQ Figure \* ARABIC ">
+        <w:r>
+          <w:rPr>
+            <w:noProof/>
+          </w:rPr>
+          <w:t>12</w:t>
+        </w:r>
+      </w:fldSimple>
       <w:r>
         <w:t>: An overview of the common specification data model</w:t>
       </w:r>
@@ -4220,7 +4247,6 @@
         <w:pStyle w:val="Heading3"/>
       </w:pPr>
       <w:proofErr w:type="spellStart"/>
-      <w:proofErr w:type="gramStart"/>
       <w:r>
         <w:t>s</w:t>
       </w:r>
@@ -4228,7 +4254,6 @@
         <w:t>tructure.json</w:t>
       </w:r>
       <w:proofErr w:type="spellEnd"/>
-      <w:proofErr w:type="gramEnd"/>
     </w:p>
     <w:p>
       <w:pPr>
@@ -6084,27 +6109,14 @@
         <w:lastRenderedPageBreak/>
         <w:t xml:space="preserve">Figure </w:t>
       </w:r>
-      <w:r>
-        <w:fldChar w:fldCharType="begin"/>
-      </w:r>
-      <w:r>
-        <w:instrText xml:space="preserve"> SEQ Figure \* ARABIC </w:instrText>
-      </w:r>
-      <w:r>
-        <w:fldChar w:fldCharType="separate"/>
-      </w:r>
-      <w:r>
-        <w:rPr>
-          <w:noProof/>
-        </w:rPr>
-        <w:t>13</w:t>
-      </w:r>
-      <w:r>
-        <w:rPr>
-          <w:noProof/>
-        </w:rPr>
-        <w:fldChar w:fldCharType="end"/>
-      </w:r>
+      <w:fldSimple w:instr=" SEQ Figure \* ARABIC ">
+        <w:r>
+          <w:rPr>
+            <w:noProof/>
+          </w:rPr>
+          <w:t>13</w:t>
+        </w:r>
+      </w:fldSimple>
       <w:r>
         <w:rPr>
           <w:szCs w:val="20"/>
@@ -6831,7 +6843,7 @@
                     <pic:cNvPicPr/>
                   </pic:nvPicPr>
                   <pic:blipFill>
-                    <a:blip r:embed="rId16" cstate="print">
+                    <a:blip r:embed="rId17" cstate="print">
                       <a:extLst>
                         <a:ext uri="{28A0092B-C50C-407E-A947-70E740481C1C}">
                           <a14:useLocalDpi xmlns:a14="http://schemas.microsoft.com/office/drawing/2010/main" val="0"/>
@@ -7159,8 +7171,8 @@
       </w:r>
     </w:p>
     <w:sectPr>
-      <w:headerReference w:type="default" r:id="rId17"/>
-      <w:footerReference w:type="default" r:id="rId18"/>
+      <w:headerReference w:type="default" r:id="rId18"/>
+      <w:footerReference w:type="default" r:id="rId19"/>
       <w:pgSz w:w="11909" w:h="16834"/>
       <w:pgMar w:top="1984" w:right="1440" w:bottom="1440" w:left="1440" w:header="435" w:footer="720" w:gutter="0"/>
       <w:pgNumType w:start="1"/>
@@ -10036,6 +10048,29 @@
       <w:szCs w:val="24"/>
     </w:rPr>
   </w:style>
+  <w:style w:type="character" w:styleId="Hyperlink">
+    <w:name w:val="Hyperlink"/>
+    <w:basedOn w:val="DefaultParagraphFont"/>
+    <w:uiPriority w:val="99"/>
+    <w:unhideWhenUsed/>
+    <w:rsid w:val="00764A84"/>
+    <w:rPr>
+      <w:color w:val="0000FF" w:themeColor="hyperlink"/>
+      <w:u w:val="single"/>
+    </w:rPr>
+  </w:style>
+  <w:style w:type="character" w:styleId="UnresolvedMention">
+    <w:name w:val="Unresolved Mention"/>
+    <w:basedOn w:val="DefaultParagraphFont"/>
+    <w:uiPriority w:val="99"/>
+    <w:semiHidden/>
+    <w:unhideWhenUsed/>
+    <w:rsid w:val="00764A84"/>
+    <w:rPr>
+      <w:color w:val="605E5C"/>
+      <w:shd w:val="clear" w:color="auto" w:fill="E1DFDD"/>
+    </w:rPr>
+  </w:style>
 </w:styles>
 </file>
 

</xml_diff>